<commit_message>
Updated ReadMe and Documentation
</commit_message>
<xml_diff>
--- a/PureCloud Embedded Framework.docx
+++ b/PureCloud Embedded Framework.docx
@@ -588,6 +588,1172 @@
     <w:p>
       <w:pPr>
         <w:pStyle w:val="Heading1"/>
+        <w:spacing w:before="0" w:line="240" w:lineRule="auto"/>
+        <w:jc w:val="both"/>
+        <w:rPr>
+          <w:lang w:val="en-PH"/>
+        </w:rPr>
+      </w:pPr>
+      <w:r>
+        <w:rPr>
+          <w:lang w:val="en-PH"/>
+        </w:rPr>
+        <w:lastRenderedPageBreak/>
+        <w:t>Integration Points</w:t>
+      </w:r>
+    </w:p>
+    <w:p>
+      <w:pPr>
+        <w:pStyle w:val="Heading2"/>
+        <w:spacing w:before="0" w:line="240" w:lineRule="auto"/>
+        <w:jc w:val="both"/>
+        <w:rPr>
+          <w:lang w:val="en-PH"/>
+        </w:rPr>
+      </w:pPr>
+      <w:r>
+        <w:rPr>
+          <w:lang w:val="en-PH"/>
+        </w:rPr>
+        <w:t>Dynamic Configuration</w:t>
+      </w:r>
+    </w:p>
+    <w:p>
+      <w:pPr>
+        <w:spacing w:after="0" w:line="240" w:lineRule="auto"/>
+        <w:jc w:val="both"/>
+        <w:rPr>
+          <w:lang w:val="en-PH"/>
+        </w:rPr>
+      </w:pPr>
+      <w:r>
+        <w:rPr>
+          <w:lang w:val="en-PH"/>
+        </w:rPr>
+        <w:t>This sample contains dynamic setting of the framework.js configuration items.</w:t>
+      </w:r>
+    </w:p>
+    <w:p>
+      <w:pPr>
+        <w:pStyle w:val="ListParagraph"/>
+        <w:numPr>
+          <w:ilvl w:val="0"/>
+          <w:numId w:val="1"/>
+        </w:numPr>
+        <w:spacing w:after="0" w:line="240" w:lineRule="auto"/>
+        <w:jc w:val="both"/>
+        <w:rPr>
+          <w:lang w:val="en-PH"/>
+        </w:rPr>
+      </w:pPr>
+      <w:r>
+        <w:rPr>
+          <w:b/>
+          <w:lang w:val="en-PH"/>
+        </w:rPr>
+        <w:t>/public/framework.js</w:t>
+      </w:r>
+      <w:r>
+        <w:rPr>
+          <w:lang w:val="en-PH"/>
+        </w:rPr>
+        <w:t xml:space="preserve"> -</w:t>
+      </w:r>
+      <w:r>
+        <w:rPr>
+          <w:lang w:val="en-PH"/>
+        </w:rPr>
+        <w:t xml:space="preserve"> Contains m</w:t>
+      </w:r>
+      <w:r>
+        <w:rPr>
+          <w:lang w:val="en-PH"/>
+        </w:rPr>
+        <w:t xml:space="preserve">odified framework.js file from </w:t>
+      </w:r>
+      <w:hyperlink r:id="rId6" w:history="1">
+        <w:r>
+          <w:rPr>
+            <w:rStyle w:val="Hyperlink"/>
+            <w:lang w:val="en-PH"/>
+          </w:rPr>
+          <w:t>PureCloud Embeddable Framework example</w:t>
+        </w:r>
+      </w:hyperlink>
+      <w:r>
+        <w:rPr>
+          <w:lang w:val="en-PH"/>
+        </w:rPr>
+        <w:t>. This file will get dynamic values from URL parameters.</w:t>
+      </w:r>
+    </w:p>
+    <w:p>
+      <w:pPr>
+        <w:pStyle w:val="ListParagraph"/>
+        <w:numPr>
+          <w:ilvl w:val="0"/>
+          <w:numId w:val="1"/>
+        </w:numPr>
+        <w:spacing w:after="0" w:line="240" w:lineRule="auto"/>
+        <w:jc w:val="both"/>
+        <w:rPr>
+          <w:lang w:val="en-PH"/>
+        </w:rPr>
+      </w:pPr>
+      <w:r>
+        <w:rPr>
+          <w:b/>
+          <w:lang w:val="en-PH"/>
+        </w:rPr>
+        <w:t>/app/templates/application.hbs</w:t>
+      </w:r>
+      <w:r>
+        <w:rPr>
+          <w:lang w:val="en-PH"/>
+        </w:rPr>
+        <w:t xml:space="preserve"> -</w:t>
+      </w:r>
+      <w:r>
+        <w:rPr>
+          <w:lang w:val="en-PH"/>
+        </w:rPr>
+        <w:t xml:space="preserve"> HTML template for the web app. Includes the embedded iframe for the softphone. The 'src' attribute is dynamically generated from data stored in the localStorage. This value could also be generated server side or by any means where the iframe's property can be modified.</w:t>
+      </w:r>
+    </w:p>
+    <w:p>
+      <w:pPr>
+        <w:pStyle w:val="ListParagraph"/>
+        <w:numPr>
+          <w:ilvl w:val="0"/>
+          <w:numId w:val="1"/>
+        </w:numPr>
+        <w:spacing w:after="0" w:line="240" w:lineRule="auto"/>
+        <w:jc w:val="both"/>
+        <w:rPr>
+          <w:lang w:val="en-PH"/>
+        </w:rPr>
+      </w:pPr>
+      <w:r>
+        <w:rPr>
+          <w:b/>
+          <w:lang w:val="en-PH"/>
+        </w:rPr>
+        <w:t>/app/components/framework-config.js</w:t>
+      </w:r>
+      <w:r>
+        <w:rPr>
+          <w:lang w:val="en-PH"/>
+        </w:rPr>
+        <w:t xml:space="preserve"> -</w:t>
+      </w:r>
+      <w:r>
+        <w:rPr>
+          <w:lang w:val="en-PH"/>
+        </w:rPr>
+        <w:t xml:space="preserve"> Contains the actions for events when the user changes any settings in the configuration page. This calls the service framework-config which handles the actual logic of storing and updating the values to the browser's localStorage.</w:t>
+      </w:r>
+    </w:p>
+    <w:p>
+      <w:pPr>
+        <w:pStyle w:val="ListParagraph"/>
+        <w:numPr>
+          <w:ilvl w:val="0"/>
+          <w:numId w:val="1"/>
+        </w:numPr>
+        <w:spacing w:after="0" w:line="240" w:lineRule="auto"/>
+        <w:jc w:val="both"/>
+        <w:rPr>
+          <w:lang w:val="en-PH"/>
+        </w:rPr>
+      </w:pPr>
+      <w:r>
+        <w:rPr>
+          <w:b/>
+          <w:lang w:val="en-PH"/>
+        </w:rPr>
+        <w:t>/app/services/framework-config.js</w:t>
+      </w:r>
+      <w:r>
+        <w:rPr>
+          <w:lang w:val="en-PH"/>
+        </w:rPr>
+        <w:t xml:space="preserve"> -</w:t>
+      </w:r>
+      <w:r>
+        <w:rPr>
+          <w:lang w:val="en-PH"/>
+        </w:rPr>
+        <w:t xml:space="preserve"> Contains the logic behind saving/loading the configuration values to and from the localStorage. In production, this is recommended to be put into a proper backend storage/database.</w:t>
+      </w:r>
+    </w:p>
+    <w:p>
+      <w:pPr>
+        <w:pStyle w:val="ListParagraph"/>
+        <w:spacing w:after="0" w:line="240" w:lineRule="auto"/>
+        <w:jc w:val="both"/>
+        <w:rPr>
+          <w:lang w:val="en-PH"/>
+        </w:rPr>
+      </w:pPr>
+    </w:p>
+    <w:p>
+      <w:pPr>
+        <w:pStyle w:val="Heading2"/>
+        <w:spacing w:before="0" w:line="240" w:lineRule="auto"/>
+        <w:jc w:val="both"/>
+        <w:rPr>
+          <w:lang w:val="en-PH"/>
+        </w:rPr>
+      </w:pPr>
+      <w:r>
+        <w:rPr>
+          <w:lang w:val="en-PH"/>
+        </w:rPr>
+        <w:t>screenPop</w:t>
+      </w:r>
+    </w:p>
+    <w:p>
+      <w:pPr>
+        <w:spacing w:after="0" w:line="240" w:lineRule="auto"/>
+        <w:jc w:val="both"/>
+        <w:rPr>
+          <w:lang w:val="en-PH"/>
+        </w:rPr>
+      </w:pPr>
+      <w:r>
+        <w:rPr>
+          <w:lang w:val="en-PH"/>
+        </w:rPr>
+        <w:t xml:space="preserve">When there is an incoming interaction, the PEF_SearchValue and PEF_URLPop attributes would determine which page </w:t>
+      </w:r>
+      <w:r>
+        <w:rPr>
+          <w:lang w:val="en-PH"/>
+        </w:rPr>
+        <w:t>the user will be redirected to.</w:t>
+      </w:r>
+    </w:p>
+    <w:p>
+      <w:pPr>
+        <w:pStyle w:val="ListParagraph"/>
+        <w:numPr>
+          <w:ilvl w:val="0"/>
+          <w:numId w:val="2"/>
+        </w:numPr>
+        <w:spacing w:after="0" w:line="240" w:lineRule="auto"/>
+        <w:jc w:val="both"/>
+        <w:rPr>
+          <w:lang w:val="en-PH"/>
+        </w:rPr>
+      </w:pPr>
+      <w:r>
+        <w:rPr>
+          <w:b/>
+          <w:lang w:val="en-PH"/>
+        </w:rPr>
+        <w:t>/public/framework.js</w:t>
+      </w:r>
+      <w:r>
+        <w:rPr>
+          <w:lang w:val="en-PH"/>
+        </w:rPr>
+        <w:t xml:space="preserve"> -</w:t>
+      </w:r>
+      <w:r>
+        <w:rPr>
+          <w:lang w:val="en-PH"/>
+        </w:rPr>
+        <w:t xml:space="preserve"> screenPop method should be included in this file.</w:t>
+      </w:r>
+    </w:p>
+    <w:p>
+      <w:pPr>
+        <w:pStyle w:val="ListParagraph"/>
+        <w:numPr>
+          <w:ilvl w:val="0"/>
+          <w:numId w:val="2"/>
+        </w:numPr>
+        <w:spacing w:after="0" w:line="240" w:lineRule="auto"/>
+        <w:jc w:val="both"/>
+        <w:rPr>
+          <w:lang w:val="en-PH"/>
+        </w:rPr>
+      </w:pPr>
+      <w:r>
+        <w:rPr>
+          <w:b/>
+          <w:lang w:val="en-PH"/>
+        </w:rPr>
+        <w:t>/app/components/windows-event-listener.js</w:t>
+      </w:r>
+      <w:r>
+        <w:rPr>
+          <w:lang w:val="en-PH"/>
+        </w:rPr>
+        <w:t xml:space="preserve"> -</w:t>
+      </w:r>
+      <w:r>
+        <w:rPr>
+          <w:lang w:val="en-PH"/>
+        </w:rPr>
+        <w:t xml:space="preserve"> This file contains the implementation of the screenPop method.</w:t>
+      </w:r>
+    </w:p>
+    <w:p>
+      <w:pPr>
+        <w:pStyle w:val="Heading2"/>
+        <w:spacing w:before="0" w:line="240" w:lineRule="auto"/>
+        <w:jc w:val="both"/>
+        <w:rPr>
+          <w:lang w:val="en-PH"/>
+        </w:rPr>
+      </w:pPr>
+    </w:p>
+    <w:p>
+      <w:pPr>
+        <w:pStyle w:val="Heading2"/>
+        <w:spacing w:before="0" w:line="240" w:lineRule="auto"/>
+        <w:jc w:val="both"/>
+        <w:rPr>
+          <w:lang w:val="en-PH"/>
+        </w:rPr>
+      </w:pPr>
+      <w:r>
+        <w:rPr>
+          <w:lang w:val="en-PH"/>
+        </w:rPr>
+        <w:t>addCustomAttributes</w:t>
+      </w:r>
+    </w:p>
+    <w:p>
+      <w:pPr>
+        <w:pStyle w:val="ListParagraph"/>
+        <w:numPr>
+          <w:ilvl w:val="0"/>
+          <w:numId w:val="3"/>
+        </w:numPr>
+        <w:spacing w:after="0" w:line="240" w:lineRule="auto"/>
+        <w:jc w:val="both"/>
+        <w:rPr>
+          <w:lang w:val="en-PH"/>
+        </w:rPr>
+      </w:pPr>
+      <w:r>
+        <w:rPr>
+          <w:b/>
+          <w:lang w:val="en-PH"/>
+        </w:rPr>
+        <w:t>/public/framework.js</w:t>
+      </w:r>
+      <w:r>
+        <w:rPr>
+          <w:lang w:val="en-PH"/>
+        </w:rPr>
+        <w:t xml:space="preserve"> -</w:t>
+      </w:r>
+      <w:r>
+        <w:rPr>
+          <w:lang w:val="en-PH"/>
+        </w:rPr>
+        <w:t xml:space="preserve"> addCustomAttributes method should be include</w:t>
+      </w:r>
+      <w:r>
+        <w:rPr>
+          <w:lang w:val="en-PH"/>
+        </w:rPr>
+        <w:t>d in the window.addEventListener</w:t>
+      </w:r>
+      <w:r>
+        <w:rPr>
+          <w:lang w:val="en-PH"/>
+        </w:rPr>
+        <w:t xml:space="preserve"> of this file.</w:t>
+      </w:r>
+    </w:p>
+    <w:p>
+      <w:pPr>
+        <w:pStyle w:val="ListParagraph"/>
+        <w:numPr>
+          <w:ilvl w:val="0"/>
+          <w:numId w:val="3"/>
+        </w:numPr>
+        <w:spacing w:after="0" w:line="240" w:lineRule="auto"/>
+        <w:jc w:val="both"/>
+        <w:rPr>
+          <w:lang w:val="en-PH"/>
+        </w:rPr>
+      </w:pPr>
+      <w:r>
+        <w:rPr>
+          <w:b/>
+          <w:lang w:val="en-PH"/>
+        </w:rPr>
+        <w:t>/app/components/contact/contact-details.js</w:t>
+      </w:r>
+      <w:r>
+        <w:rPr>
+          <w:lang w:val="en-PH"/>
+        </w:rPr>
+        <w:t xml:space="preserve"> -</w:t>
+      </w:r>
+      <w:r>
+        <w:rPr>
+          <w:lang w:val="en-PH"/>
+        </w:rPr>
+        <w:t xml:space="preserve"> This file contains the implementation of the addCustomAttributes method.</w:t>
+      </w:r>
+    </w:p>
+    <w:p>
+      <w:pPr>
+        <w:pStyle w:val="Heading2"/>
+        <w:spacing w:before="0" w:line="240" w:lineRule="auto"/>
+        <w:jc w:val="both"/>
+        <w:rPr>
+          <w:lang w:val="en-PH"/>
+        </w:rPr>
+      </w:pPr>
+    </w:p>
+    <w:p>
+      <w:pPr>
+        <w:pStyle w:val="Heading2"/>
+        <w:spacing w:before="0" w:line="240" w:lineRule="auto"/>
+        <w:jc w:val="both"/>
+        <w:rPr>
+          <w:lang w:val="en-PH"/>
+        </w:rPr>
+      </w:pPr>
+      <w:r>
+        <w:rPr>
+          <w:lang w:val="en-PH"/>
+        </w:rPr>
+        <w:t>addAssociation</w:t>
+      </w:r>
+    </w:p>
+    <w:p>
+      <w:pPr>
+        <w:pStyle w:val="ListParagraph"/>
+        <w:numPr>
+          <w:ilvl w:val="0"/>
+          <w:numId w:val="4"/>
+        </w:numPr>
+        <w:spacing w:after="0" w:line="240" w:lineRule="auto"/>
+        <w:jc w:val="both"/>
+        <w:rPr>
+          <w:lang w:val="en-PH"/>
+        </w:rPr>
+      </w:pPr>
+      <w:r>
+        <w:rPr>
+          <w:b/>
+          <w:lang w:val="en-PH"/>
+        </w:rPr>
+        <w:t>/public/framework.js</w:t>
+      </w:r>
+      <w:r>
+        <w:rPr>
+          <w:lang w:val="en-PH"/>
+        </w:rPr>
+        <w:t xml:space="preserve"> -</w:t>
+      </w:r>
+      <w:r>
+        <w:rPr>
+          <w:lang w:val="en-PH"/>
+        </w:rPr>
+        <w:t xml:space="preserve"> addAssociation method should be include</w:t>
+      </w:r>
+      <w:r>
+        <w:rPr>
+          <w:lang w:val="en-PH"/>
+        </w:rPr>
+        <w:t>d in the window.addEventListener</w:t>
+      </w:r>
+      <w:r>
+        <w:rPr>
+          <w:lang w:val="en-PH"/>
+        </w:rPr>
+        <w:t xml:space="preserve"> of this file.</w:t>
+      </w:r>
+    </w:p>
+    <w:p>
+      <w:pPr>
+        <w:pStyle w:val="ListParagraph"/>
+        <w:numPr>
+          <w:ilvl w:val="0"/>
+          <w:numId w:val="4"/>
+        </w:numPr>
+        <w:spacing w:after="0" w:line="240" w:lineRule="auto"/>
+        <w:jc w:val="both"/>
+        <w:rPr>
+          <w:lang w:val="en-PH"/>
+        </w:rPr>
+      </w:pPr>
+      <w:r>
+        <w:rPr>
+          <w:b/>
+          <w:lang w:val="en-PH"/>
+        </w:rPr>
+        <w:t>/app/components/contact/contact-details.js</w:t>
+      </w:r>
+      <w:r>
+        <w:rPr>
+          <w:lang w:val="en-PH"/>
+        </w:rPr>
+        <w:t xml:space="preserve"> -</w:t>
+      </w:r>
+      <w:r>
+        <w:rPr>
+          <w:lang w:val="en-PH"/>
+        </w:rPr>
+        <w:t xml:space="preserve"> This file contains the implementation of the addAssociation method.</w:t>
+      </w:r>
+    </w:p>
+    <w:p>
+      <w:pPr>
+        <w:pStyle w:val="Heading2"/>
+        <w:spacing w:before="0" w:line="240" w:lineRule="auto"/>
+        <w:jc w:val="both"/>
+        <w:rPr>
+          <w:lang w:val="en-PH"/>
+        </w:rPr>
+      </w:pPr>
+    </w:p>
+    <w:p>
+      <w:pPr>
+        <w:pStyle w:val="Heading2"/>
+        <w:spacing w:before="0" w:line="240" w:lineRule="auto"/>
+        <w:jc w:val="both"/>
+        <w:rPr>
+          <w:lang w:val="en-PH"/>
+        </w:rPr>
+      </w:pPr>
+      <w:r>
+        <w:rPr>
+          <w:lang w:val="en-PH"/>
+        </w:rPr>
+        <w:t>clickToDial</w:t>
+      </w:r>
+    </w:p>
+    <w:p>
+      <w:pPr>
+        <w:pStyle w:val="ListParagraph"/>
+        <w:numPr>
+          <w:ilvl w:val="0"/>
+          <w:numId w:val="5"/>
+        </w:numPr>
+        <w:spacing w:after="0" w:line="240" w:lineRule="auto"/>
+        <w:jc w:val="both"/>
+        <w:rPr>
+          <w:lang w:val="en-PH"/>
+        </w:rPr>
+      </w:pPr>
+      <w:r>
+        <w:rPr>
+          <w:b/>
+          <w:lang w:val="en-PH"/>
+        </w:rPr>
+        <w:t>/public/framework.js</w:t>
+      </w:r>
+      <w:r>
+        <w:rPr>
+          <w:lang w:val="en-PH"/>
+        </w:rPr>
+        <w:t xml:space="preserve"> -</w:t>
+      </w:r>
+      <w:r>
+        <w:rPr>
+          <w:lang w:val="en-PH"/>
+        </w:rPr>
+        <w:t xml:space="preserve"> clickToDial method should be include</w:t>
+      </w:r>
+      <w:r>
+        <w:rPr>
+          <w:lang w:val="en-PH"/>
+        </w:rPr>
+        <w:t>d in the window.addEventListener</w:t>
+      </w:r>
+      <w:r>
+        <w:rPr>
+          <w:lang w:val="en-PH"/>
+        </w:rPr>
+        <w:t xml:space="preserve"> of this file.</w:t>
+      </w:r>
+    </w:p>
+    <w:p>
+      <w:pPr>
+        <w:pStyle w:val="ListParagraph"/>
+        <w:numPr>
+          <w:ilvl w:val="0"/>
+          <w:numId w:val="5"/>
+        </w:numPr>
+        <w:spacing w:after="0" w:line="240" w:lineRule="auto"/>
+        <w:jc w:val="both"/>
+        <w:rPr>
+          <w:lang w:val="en-PH"/>
+        </w:rPr>
+      </w:pPr>
+      <w:r>
+        <w:rPr>
+          <w:b/>
+          <w:lang w:val="en-PH"/>
+        </w:rPr>
+        <w:t>/app/components/phone-number.js</w:t>
+      </w:r>
+      <w:r>
+        <w:rPr>
+          <w:lang w:val="en-PH"/>
+        </w:rPr>
+        <w:t xml:space="preserve"> -</w:t>
+      </w:r>
+      <w:r>
+        <w:rPr>
+          <w:lang w:val="en-PH"/>
+        </w:rPr>
+        <w:t xml:space="preserve"> This file contains the implementation of the clickToDial method.</w:t>
+      </w:r>
+    </w:p>
+    <w:p>
+      <w:pPr>
+        <w:pStyle w:val="Heading2"/>
+        <w:spacing w:before="0" w:line="240" w:lineRule="auto"/>
+        <w:jc w:val="both"/>
+        <w:rPr>
+          <w:lang w:val="en-PH"/>
+        </w:rPr>
+      </w:pPr>
+    </w:p>
+    <w:p>
+      <w:pPr>
+        <w:rPr>
+          <w:rFonts w:asciiTheme="majorHAnsi" w:eastAsiaTheme="majorEastAsia" w:hAnsiTheme="majorHAnsi" w:cstheme="majorBidi"/>
+          <w:color w:val="2F5496" w:themeColor="accent1" w:themeShade="BF"/>
+          <w:sz w:val="26"/>
+          <w:szCs w:val="26"/>
+          <w:lang w:val="en-PH"/>
+        </w:rPr>
+      </w:pPr>
+      <w:r>
+        <w:rPr>
+          <w:lang w:val="en-PH"/>
+        </w:rPr>
+        <w:br w:type="page"/>
+      </w:r>
+    </w:p>
+    <w:p>
+      <w:pPr>
+        <w:pStyle w:val="Heading2"/>
+        <w:spacing w:before="0" w:line="240" w:lineRule="auto"/>
+        <w:jc w:val="both"/>
+        <w:rPr>
+          <w:lang w:val="en-PH"/>
+        </w:rPr>
+      </w:pPr>
+      <w:r>
+        <w:rPr>
+          <w:lang w:val="en-PH"/>
+        </w:rPr>
+        <w:lastRenderedPageBreak/>
+        <w:t>contactSearch</w:t>
+      </w:r>
+    </w:p>
+    <w:p>
+      <w:pPr>
+        <w:pStyle w:val="ListParagraph"/>
+        <w:numPr>
+          <w:ilvl w:val="0"/>
+          <w:numId w:val="6"/>
+        </w:numPr>
+        <w:spacing w:after="0" w:line="240" w:lineRule="auto"/>
+        <w:jc w:val="both"/>
+        <w:rPr>
+          <w:lang w:val="en-PH"/>
+        </w:rPr>
+      </w:pPr>
+      <w:r>
+        <w:rPr>
+          <w:b/>
+          <w:lang w:val="en-PH"/>
+        </w:rPr>
+        <w:t>/public/framework.js</w:t>
+      </w:r>
+      <w:r>
+        <w:rPr>
+          <w:lang w:val="en-PH"/>
+        </w:rPr>
+        <w:t xml:space="preserve"> -</w:t>
+      </w:r>
+      <w:r>
+        <w:rPr>
+          <w:lang w:val="en-PH"/>
+        </w:rPr>
+        <w:t xml:space="preserve"> contactSearch method should be included in this file.</w:t>
+      </w:r>
+    </w:p>
+    <w:p>
+      <w:pPr>
+        <w:pStyle w:val="ListParagraph"/>
+        <w:numPr>
+          <w:ilvl w:val="0"/>
+          <w:numId w:val="6"/>
+        </w:numPr>
+        <w:spacing w:after="0" w:line="240" w:lineRule="auto"/>
+        <w:jc w:val="both"/>
+        <w:rPr>
+          <w:lang w:val="en-PH"/>
+        </w:rPr>
+      </w:pPr>
+      <w:r>
+        <w:rPr>
+          <w:b/>
+          <w:lang w:val="en-PH"/>
+        </w:rPr>
+        <w:t>/app/components/windows-event-listener.js</w:t>
+      </w:r>
+      <w:r>
+        <w:rPr>
+          <w:lang w:val="en-PH"/>
+        </w:rPr>
+        <w:t xml:space="preserve"> -</w:t>
+      </w:r>
+      <w:r>
+        <w:rPr>
+          <w:lang w:val="en-PH"/>
+        </w:rPr>
+        <w:t xml:space="preserve"> This file contains the implementation of the contactSearch method. As an example, Weather Line is added as an external contact for this application.</w:t>
+      </w:r>
+    </w:p>
+    <w:p>
+      <w:pPr>
+        <w:pStyle w:val="Heading2"/>
+        <w:spacing w:before="0" w:line="240" w:lineRule="auto"/>
+        <w:jc w:val="both"/>
+        <w:rPr>
+          <w:lang w:val="en-PH"/>
+        </w:rPr>
+      </w:pPr>
+    </w:p>
+    <w:p>
+      <w:pPr>
+        <w:pStyle w:val="Heading2"/>
+        <w:spacing w:before="0" w:line="240" w:lineRule="auto"/>
+        <w:jc w:val="both"/>
+        <w:rPr>
+          <w:lang w:val="en-PH"/>
+        </w:rPr>
+      </w:pPr>
+      <w:r>
+        <w:rPr>
+          <w:lang w:val="en-PH"/>
+        </w:rPr>
+        <w:t>addTransferContext</w:t>
+      </w:r>
+    </w:p>
+    <w:p>
+      <w:pPr>
+        <w:pStyle w:val="ListParagraph"/>
+        <w:numPr>
+          <w:ilvl w:val="0"/>
+          <w:numId w:val="7"/>
+        </w:numPr>
+        <w:spacing w:after="0" w:line="240" w:lineRule="auto"/>
+        <w:jc w:val="both"/>
+        <w:rPr>
+          <w:lang w:val="en-PH"/>
+        </w:rPr>
+      </w:pPr>
+      <w:r>
+        <w:rPr>
+          <w:b/>
+          <w:lang w:val="en-PH"/>
+        </w:rPr>
+        <w:t>/public/framework.js</w:t>
+      </w:r>
+      <w:r>
+        <w:rPr>
+          <w:lang w:val="en-PH"/>
+        </w:rPr>
+        <w:t xml:space="preserve"> -</w:t>
+      </w:r>
+      <w:r>
+        <w:rPr>
+          <w:lang w:val="en-PH"/>
+        </w:rPr>
+        <w:t xml:space="preserve"> addTransferContext method should be include</w:t>
+      </w:r>
+      <w:r>
+        <w:rPr>
+          <w:lang w:val="en-PH"/>
+        </w:rPr>
+        <w:t>d in the window.addEventListener</w:t>
+      </w:r>
+      <w:r>
+        <w:rPr>
+          <w:lang w:val="en-PH"/>
+        </w:rPr>
+        <w:t xml:space="preserve"> of this file.</w:t>
+      </w:r>
+    </w:p>
+    <w:p>
+      <w:pPr>
+        <w:pStyle w:val="ListParagraph"/>
+        <w:numPr>
+          <w:ilvl w:val="0"/>
+          <w:numId w:val="7"/>
+        </w:numPr>
+        <w:spacing w:after="0" w:line="240" w:lineRule="auto"/>
+        <w:jc w:val="both"/>
+        <w:rPr>
+          <w:lang w:val="en-PH"/>
+        </w:rPr>
+      </w:pPr>
+      <w:r>
+        <w:rPr>
+          <w:b/>
+          <w:lang w:val="en-PH"/>
+        </w:rPr>
+        <w:t>/app/compo</w:t>
+      </w:r>
+      <w:r>
+        <w:rPr>
+          <w:b/>
+          <w:lang w:val="en-PH"/>
+        </w:rPr>
+        <w:t>nents/windows-event-listener.js</w:t>
+      </w:r>
+      <w:r>
+        <w:rPr>
+          <w:lang w:val="en-PH"/>
+        </w:rPr>
+        <w:t xml:space="preserve"> -</w:t>
+      </w:r>
+      <w:r>
+        <w:rPr>
+          <w:lang w:val="en-PH"/>
+        </w:rPr>
+        <w:t xml:space="preserve"> This file contains the implementation of the addTransferContext method.</w:t>
+      </w:r>
+    </w:p>
+    <w:p>
+      <w:pPr>
+        <w:pStyle w:val="Heading2"/>
+        <w:spacing w:before="0" w:line="240" w:lineRule="auto"/>
+        <w:jc w:val="both"/>
+        <w:rPr>
+          <w:lang w:val="en-PH"/>
+        </w:rPr>
+      </w:pPr>
+    </w:p>
+    <w:p>
+      <w:pPr>
+        <w:pStyle w:val="Heading2"/>
+        <w:spacing w:before="0" w:line="240" w:lineRule="auto"/>
+        <w:jc w:val="both"/>
+        <w:rPr>
+          <w:lang w:val="en-PH"/>
+        </w:rPr>
+      </w:pPr>
+      <w:r>
+        <w:rPr>
+          <w:lang w:val="en-PH"/>
+        </w:rPr>
+        <w:t>processCallLog</w:t>
+      </w:r>
+    </w:p>
+    <w:p>
+      <w:pPr>
+        <w:pStyle w:val="ListParagraph"/>
+        <w:numPr>
+          <w:ilvl w:val="0"/>
+          <w:numId w:val="8"/>
+        </w:numPr>
+        <w:spacing w:after="0" w:line="240" w:lineRule="auto"/>
+        <w:jc w:val="both"/>
+        <w:rPr>
+          <w:lang w:val="en-PH"/>
+        </w:rPr>
+      </w:pPr>
+      <w:r>
+        <w:rPr>
+          <w:b/>
+          <w:lang w:val="en-PH"/>
+        </w:rPr>
+        <w:t>/public/framework.js</w:t>
+      </w:r>
+      <w:r>
+        <w:rPr>
+          <w:lang w:val="en-PH"/>
+        </w:rPr>
+        <w:t xml:space="preserve"> -</w:t>
+      </w:r>
+      <w:r>
+        <w:rPr>
+          <w:lang w:val="en-PH"/>
+        </w:rPr>
+        <w:t xml:space="preserve"> processCallLog method should be included in this file.</w:t>
+      </w:r>
+    </w:p>
+    <w:p>
+      <w:pPr>
+        <w:pStyle w:val="ListParagraph"/>
+        <w:numPr>
+          <w:ilvl w:val="0"/>
+          <w:numId w:val="8"/>
+        </w:numPr>
+        <w:spacing w:after="0" w:line="240" w:lineRule="auto"/>
+        <w:jc w:val="both"/>
+        <w:rPr>
+          <w:lang w:val="en-PH"/>
+        </w:rPr>
+      </w:pPr>
+      <w:r>
+        <w:rPr>
+          <w:b/>
+          <w:lang w:val="en-PH"/>
+        </w:rPr>
+        <w:t>/app/components/windows-event-listener.js</w:t>
+      </w:r>
+      <w:r>
+        <w:rPr>
+          <w:lang w:val="en-PH"/>
+        </w:rPr>
+        <w:t xml:space="preserve"> -</w:t>
+      </w:r>
+      <w:r>
+        <w:rPr>
+          <w:lang w:val="en-PH"/>
+        </w:rPr>
+        <w:t xml:space="preserve"> This file contains the implementation of the processCallLog method.</w:t>
+      </w:r>
+    </w:p>
+    <w:p>
+      <w:pPr>
+        <w:pStyle w:val="Heading2"/>
+        <w:spacing w:before="0" w:line="240" w:lineRule="auto"/>
+        <w:jc w:val="both"/>
+        <w:rPr>
+          <w:lang w:val="en-PH"/>
+        </w:rPr>
+      </w:pPr>
+    </w:p>
+    <w:p>
+      <w:pPr>
+        <w:pStyle w:val="Heading2"/>
+        <w:spacing w:before="0" w:line="240" w:lineRule="auto"/>
+        <w:jc w:val="both"/>
+        <w:rPr>
+          <w:lang w:val="en-PH"/>
+        </w:rPr>
+      </w:pPr>
+      <w:r>
+        <w:rPr>
+          <w:lang w:val="en-PH"/>
+        </w:rPr>
+        <w:t>updateStatus</w:t>
+      </w:r>
+    </w:p>
+    <w:p>
+      <w:pPr>
+        <w:pStyle w:val="ListParagraph"/>
+        <w:numPr>
+          <w:ilvl w:val="0"/>
+          <w:numId w:val="9"/>
+        </w:numPr>
+        <w:spacing w:after="0" w:line="240" w:lineRule="auto"/>
+        <w:jc w:val="both"/>
+        <w:rPr>
+          <w:lang w:val="en-PH"/>
+        </w:rPr>
+      </w:pPr>
+      <w:r>
+        <w:rPr>
+          <w:b/>
+          <w:lang w:val="en-PH"/>
+        </w:rPr>
+        <w:t>/public/framework.js</w:t>
+      </w:r>
+      <w:r>
+        <w:rPr>
+          <w:lang w:val="en-PH"/>
+        </w:rPr>
+        <w:t xml:space="preserve"> -</w:t>
+      </w:r>
+      <w:r>
+        <w:rPr>
+          <w:lang w:val="en-PH"/>
+        </w:rPr>
+        <w:t xml:space="preserve"> updateStatus method should be included in the window.addEventListene</w:t>
+      </w:r>
+      <w:r>
+        <w:rPr>
+          <w:lang w:val="en-PH"/>
+        </w:rPr>
+        <w:t>r</w:t>
+      </w:r>
+      <w:r>
+        <w:rPr>
+          <w:lang w:val="en-PH"/>
+        </w:rPr>
+        <w:t xml:space="preserve"> of this file.</w:t>
+      </w:r>
+    </w:p>
+    <w:p>
+      <w:pPr>
+        <w:pStyle w:val="ListParagraph"/>
+        <w:numPr>
+          <w:ilvl w:val="0"/>
+          <w:numId w:val="9"/>
+        </w:numPr>
+        <w:spacing w:after="0" w:line="240" w:lineRule="auto"/>
+        <w:jc w:val="both"/>
+        <w:rPr>
+          <w:lang w:val="en-PH"/>
+        </w:rPr>
+      </w:pPr>
+      <w:r>
+        <w:rPr>
+          <w:b/>
+          <w:lang w:val="en-PH"/>
+        </w:rPr>
+        <w:t>/app/controllers/application.js</w:t>
+      </w:r>
+      <w:r>
+        <w:rPr>
+          <w:lang w:val="en-PH"/>
+        </w:rPr>
+        <w:t xml:space="preserve"> -</w:t>
+      </w:r>
+      <w:r>
+        <w:rPr>
+          <w:lang w:val="en-PH"/>
+        </w:rPr>
+        <w:t xml:space="preserve"> This file contains the implementation of the updateStatus method.</w:t>
+      </w:r>
+    </w:p>
+    <w:p>
+      <w:pPr>
+        <w:pStyle w:val="Heading2"/>
+        <w:spacing w:before="0" w:line="240" w:lineRule="auto"/>
+        <w:jc w:val="both"/>
+        <w:rPr>
+          <w:lang w:val="en-PH"/>
+        </w:rPr>
+      </w:pPr>
+    </w:p>
+    <w:p>
+      <w:pPr>
+        <w:pStyle w:val="Heading2"/>
+        <w:spacing w:before="0" w:line="240" w:lineRule="auto"/>
+        <w:jc w:val="both"/>
+        <w:rPr>
+          <w:lang w:val="en-PH"/>
+        </w:rPr>
+      </w:pPr>
+      <w:bookmarkStart w:id="0" w:name="_GoBack"/>
+      <w:bookmarkEnd w:id="0"/>
+      <w:r>
+        <w:rPr>
+          <w:lang w:val="en-PH"/>
+        </w:rPr>
+        <w:t>getTranscript</w:t>
+      </w:r>
+    </w:p>
+    <w:p>
+      <w:pPr>
+        <w:pStyle w:val="ListParagraph"/>
+        <w:numPr>
+          <w:ilvl w:val="0"/>
+          <w:numId w:val="10"/>
+        </w:numPr>
+        <w:spacing w:after="0" w:line="240" w:lineRule="auto"/>
+        <w:jc w:val="both"/>
+        <w:rPr>
+          <w:lang w:val="en-PH"/>
+        </w:rPr>
+      </w:pPr>
+      <w:r>
+        <w:rPr>
+          <w:b/>
+          <w:lang w:val="en-PH"/>
+        </w:rPr>
+        <w:t>/public/framework.js</w:t>
+      </w:r>
+      <w:r>
+        <w:rPr>
+          <w:lang w:val="en-PH"/>
+        </w:rPr>
+        <w:t xml:space="preserve"> -</w:t>
+      </w:r>
+      <w:r>
+        <w:rPr>
+          <w:lang w:val="en-PH"/>
+        </w:rPr>
+        <w:t xml:space="preserve"> getTranscript method should be include</w:t>
+      </w:r>
+      <w:r>
+        <w:rPr>
+          <w:lang w:val="en-PH"/>
+        </w:rPr>
+        <w:t>d in the window.addEventListener</w:t>
+      </w:r>
+      <w:r>
+        <w:rPr>
+          <w:lang w:val="en-PH"/>
+        </w:rPr>
+        <w:t xml:space="preserve"> of this file.</w:t>
+      </w:r>
+    </w:p>
+    <w:p>
+      <w:pPr>
+        <w:pStyle w:val="ListParagraph"/>
+        <w:numPr>
+          <w:ilvl w:val="0"/>
+          <w:numId w:val="10"/>
+        </w:numPr>
+        <w:spacing w:after="0" w:line="240" w:lineRule="auto"/>
+        <w:jc w:val="both"/>
+        <w:rPr>
+          <w:lang w:val="en-PH"/>
+        </w:rPr>
+      </w:pPr>
+      <w:r>
+        <w:rPr>
+          <w:b/>
+          <w:lang w:val="en-PH"/>
+        </w:rPr>
+        <w:t>/app/components/windows-event-listener.js</w:t>
+      </w:r>
+      <w:r>
+        <w:rPr>
+          <w:lang w:val="en-PH"/>
+        </w:rPr>
+        <w:t xml:space="preserve"> -</w:t>
+      </w:r>
+      <w:r>
+        <w:rPr>
+          <w:lang w:val="en-PH"/>
+        </w:rPr>
+        <w:t xml:space="preserve"> This file contains the implementation of the getTranscript method.</w:t>
+      </w:r>
+    </w:p>
+    <w:p>
+      <w:pPr>
+        <w:rPr>
+          <w:rFonts w:asciiTheme="majorHAnsi" w:eastAsiaTheme="majorEastAsia" w:hAnsiTheme="majorHAnsi" w:cstheme="majorBidi"/>
+          <w:color w:val="2F5496" w:themeColor="accent1" w:themeShade="BF"/>
+          <w:sz w:val="32"/>
+          <w:szCs w:val="32"/>
+          <w:lang w:val="en-PH"/>
+        </w:rPr>
+      </w:pPr>
+      <w:r>
+        <w:rPr>
+          <w:lang w:val="en-PH"/>
+        </w:rPr>
+        <w:br w:type="page"/>
+      </w:r>
+    </w:p>
+    <w:p>
+      <w:pPr>
+        <w:pStyle w:val="Heading1"/>
         <w:rPr>
           <w:lang w:val="en-PH"/>
         </w:rPr>
@@ -815,7 +1981,7 @@
                     <pic:cNvPicPr/>
                   </pic:nvPicPr>
                   <pic:blipFill>
-                    <a:blip r:embed="rId5"/>
+                    <a:blip r:embed="rId7"/>
                     <a:stretch>
                       <a:fillRect/>
                     </a:stretch>
@@ -906,182 +2072,6 @@
             <wp:extent cx="4629150" cy="2595984"/>
             <wp:effectExtent l="0" t="0" r="0" b="0"/>
             <wp:docPr id="29" name="Picture 29"/>
-            <wp:cNvGraphicFramePr>
-              <a:graphicFrameLocks xmlns:a="http://schemas.openxmlformats.org/drawingml/2006/main" noChangeAspect="1"/>
-            </wp:cNvGraphicFramePr>
-            <a:graphic xmlns:a="http://schemas.openxmlformats.org/drawingml/2006/main">
-              <a:graphicData uri="http://schemas.openxmlformats.org/drawingml/2006/picture">
-                <pic:pic xmlns:pic="http://schemas.openxmlformats.org/drawingml/2006/picture">
-                  <pic:nvPicPr>
-                    <pic:cNvPr id="1" name=""/>
-                    <pic:cNvPicPr/>
-                  </pic:nvPicPr>
-                  <pic:blipFill>
-                    <a:blip r:embed="rId6"/>
-                    <a:stretch>
-                      <a:fillRect/>
-                    </a:stretch>
-                  </pic:blipFill>
-                  <pic:spPr>
-                    <a:xfrm>
-                      <a:off x="0" y="0"/>
-                      <a:ext cx="4639661" cy="2601878"/>
-                    </a:xfrm>
-                    <a:prstGeom prst="rect">
-                      <a:avLst/>
-                    </a:prstGeom>
-                  </pic:spPr>
-                </pic:pic>
-              </a:graphicData>
-            </a:graphic>
-          </wp:inline>
-        </w:drawing>
-      </w:r>
-    </w:p>
-    <w:p>
-      <w:pPr>
-        <w:rPr>
-          <w:lang w:val="en-PH"/>
-        </w:rPr>
-      </w:pPr>
-    </w:p>
-    <w:p>
-      <w:pPr>
-        <w:pStyle w:val="Heading2"/>
-        <w:rPr>
-          <w:lang w:val="en-PH"/>
-        </w:rPr>
-      </w:pPr>
-      <w:r>
-        <w:rPr>
-          <w:lang w:val="en-PH"/>
-        </w:rPr>
-        <w:t>Contacts Page</w:t>
-      </w:r>
-    </w:p>
-    <w:p>
-      <w:pPr>
-        <w:jc w:val="both"/>
-        <w:rPr>
-          <w:lang w:val="en-PH"/>
-        </w:rPr>
-      </w:pPr>
-      <w:r>
-        <w:rPr>
-          <w:lang w:val="en-PH"/>
-        </w:rPr>
-        <w:t>The Contacts page displays a list of all contacts in the CRM. When the user clicks the View Contacts link from the Accounts page, this page will be filtered to show only the contacts under the Account. When the user clicks on a name, the app will redirect the user to the contact details page. When the user clicks on an account, the app will redirect the user to the Accounts page. When the user clicks on a phone number, the clickToDial function of the Embedded Framework will be triggered allowing the user to call the contact.</w:t>
-      </w:r>
-    </w:p>
-    <w:p>
-      <w:pPr>
-        <w:jc w:val="center"/>
-        <w:rPr>
-          <w:lang w:val="en-PH"/>
-        </w:rPr>
-      </w:pPr>
-      <w:r>
-        <w:rPr>
-          <w:noProof/>
-        </w:rPr>
-        <w:drawing>
-          <wp:inline distT="0" distB="0" distL="0" distR="0" wp14:anchorId="281DFE82" wp14:editId="1372EC0A">
-            <wp:extent cx="5251450" cy="1827909"/>
-            <wp:effectExtent l="0" t="0" r="6350" b="1270"/>
-            <wp:docPr id="30" name="Picture 30"/>
-            <wp:cNvGraphicFramePr>
-              <a:graphicFrameLocks xmlns:a="http://schemas.openxmlformats.org/drawingml/2006/main" noChangeAspect="1"/>
-            </wp:cNvGraphicFramePr>
-            <a:graphic xmlns:a="http://schemas.openxmlformats.org/drawingml/2006/main">
-              <a:graphicData uri="http://schemas.openxmlformats.org/drawingml/2006/picture">
-                <pic:pic xmlns:pic="http://schemas.openxmlformats.org/drawingml/2006/picture">
-                  <pic:nvPicPr>
-                    <pic:cNvPr id="1" name=""/>
-                    <pic:cNvPicPr/>
-                  </pic:nvPicPr>
-                  <pic:blipFill>
-                    <a:blip r:embed="rId7"/>
-                    <a:stretch>
-                      <a:fillRect/>
-                    </a:stretch>
-                  </pic:blipFill>
-                  <pic:spPr>
-                    <a:xfrm>
-                      <a:off x="0" y="0"/>
-                      <a:ext cx="5283352" cy="1839013"/>
-                    </a:xfrm>
-                    <a:prstGeom prst="rect">
-                      <a:avLst/>
-                    </a:prstGeom>
-                  </pic:spPr>
-                </pic:pic>
-              </a:graphicData>
-            </a:graphic>
-          </wp:inline>
-        </w:drawing>
-      </w:r>
-    </w:p>
-    <w:p>
-      <w:pPr>
-        <w:rPr>
-          <w:rFonts w:asciiTheme="majorHAnsi" w:eastAsiaTheme="majorEastAsia" w:hAnsiTheme="majorHAnsi" w:cstheme="majorBidi"/>
-          <w:color w:val="2F5496" w:themeColor="accent1" w:themeShade="BF"/>
-          <w:sz w:val="26"/>
-          <w:szCs w:val="26"/>
-          <w:lang w:val="en-PH"/>
-        </w:rPr>
-      </w:pPr>
-      <w:r>
-        <w:rPr>
-          <w:lang w:val="en-PH"/>
-        </w:rPr>
-        <w:br w:type="page"/>
-      </w:r>
-    </w:p>
-    <w:p>
-      <w:pPr>
-        <w:pStyle w:val="Heading2"/>
-        <w:rPr>
-          <w:lang w:val="en-PH"/>
-        </w:rPr>
-      </w:pPr>
-      <w:r>
-        <w:rPr>
-          <w:lang w:val="en-PH"/>
-        </w:rPr>
-        <w:lastRenderedPageBreak/>
-        <w:t>Contact Details Page</w:t>
-      </w:r>
-    </w:p>
-    <w:p>
-      <w:pPr>
-        <w:rPr>
-          <w:lang w:val="en-PH"/>
-        </w:rPr>
-      </w:pPr>
-      <w:r>
-        <w:rPr>
-          <w:lang w:val="en-PH"/>
-        </w:rPr>
-        <w:t>The Contact Details page displays the name, account, phone number, email and priority of a contact. This page can be accessed by clicking a name in the Contacts page. The user will be redirected to this page when an incoming interaction is coming from a contact in the CRM. When the user clicks on the Back to Contacts link, the app will redirect the user back to the Contacts page.</w:t>
-      </w:r>
-    </w:p>
-    <w:p>
-      <w:pPr>
-        <w:jc w:val="center"/>
-        <w:rPr>
-          <w:lang w:val="en-PH"/>
-        </w:rPr>
-      </w:pPr>
-      <w:r>
-        <w:rPr>
-          <w:noProof/>
-        </w:rPr>
-        <w:drawing>
-          <wp:inline distT="0" distB="0" distL="0" distR="0" wp14:anchorId="2E53886E" wp14:editId="5FFFBF46">
-            <wp:extent cx="5483242" cy="2374900"/>
-            <wp:effectExtent l="0" t="0" r="3175" b="6350"/>
-            <wp:docPr id="2" name="Picture 2"/>
             <wp:cNvGraphicFramePr>
               <a:graphicFrameLocks xmlns:a="http://schemas.openxmlformats.org/drawingml/2006/main" noChangeAspect="1"/>
             </wp:cNvGraphicFramePr>
@@ -1101,7 +2091,7 @@
                   <pic:spPr>
                     <a:xfrm>
                       <a:off x="0" y="0"/>
-                      <a:ext cx="5531824" cy="2395942"/>
+                      <a:ext cx="4639661" cy="2601878"/>
                     </a:xfrm>
                     <a:prstGeom prst="rect">
                       <a:avLst/>
@@ -1132,27 +2122,21 @@
         <w:rPr>
           <w:lang w:val="en-PH"/>
         </w:rPr>
-        <w:t>Call Logs Page</w:t>
-      </w:r>
-    </w:p>
-    <w:p>
-      <w:pPr>
-        <w:jc w:val="both"/>
-        <w:rPr>
-          <w:lang w:val="en-PH"/>
-        </w:rPr>
-      </w:pPr>
-      <w:r>
-        <w:rPr>
-          <w:lang w:val="en-PH"/>
-        </w:rPr>
-        <w:t xml:space="preserve">The Call Logs page displays call logs and chat logs details of each conversation. </w:t>
-      </w:r>
-      <w:r>
-        <w:rPr>
-          <w:lang w:val="en-PH"/>
-        </w:rPr>
-        <w:t>The Call Logs section displays details coming from the processCallLog method of the Embedded Framework. The Chat Logs section displays details coming from the getTranscript method of the Embedded Framework.</w:t>
+        <w:t>Contacts Page</w:t>
+      </w:r>
+    </w:p>
+    <w:p>
+      <w:pPr>
+        <w:jc w:val="both"/>
+        <w:rPr>
+          <w:lang w:val="en-PH"/>
+        </w:rPr>
+      </w:pPr>
+      <w:r>
+        <w:rPr>
+          <w:lang w:val="en-PH"/>
+        </w:rPr>
+        <w:t>The Contacts page displays a list of all contacts in the CRM. When the user clicks the View Contacts link from the Accounts page, this page will be filtered to show only the contacts under the Account. When the user clicks on a name, the app will redirect the user to the contact details page. When the user clicks on an account, the app will redirect the user to the Accounts page. When the user clicks on a phone number, the clickToDial function of the Embedded Framework will be triggered allowing the user to call the contact.</w:t>
       </w:r>
     </w:p>
     <w:p>
@@ -1167,10 +2151,10 @@
           <w:noProof/>
         </w:rPr>
         <w:drawing>
-          <wp:inline distT="0" distB="0" distL="0" distR="0" wp14:anchorId="4D2A3137" wp14:editId="50A04FFC">
-            <wp:extent cx="5499100" cy="2156752"/>
-            <wp:effectExtent l="0" t="0" r="6350" b="0"/>
-            <wp:docPr id="31" name="Picture 31"/>
+          <wp:inline distT="0" distB="0" distL="0" distR="0" wp14:anchorId="281DFE82" wp14:editId="1372EC0A">
+            <wp:extent cx="5251450" cy="1827909"/>
+            <wp:effectExtent l="0" t="0" r="6350" b="1270"/>
+            <wp:docPr id="30" name="Picture 30"/>
             <wp:cNvGraphicFramePr>
               <a:graphicFrameLocks xmlns:a="http://schemas.openxmlformats.org/drawingml/2006/main" noChangeAspect="1"/>
             </wp:cNvGraphicFramePr>
@@ -1190,7 +2174,7 @@
                   <pic:spPr>
                     <a:xfrm>
                       <a:off x="0" y="0"/>
-                      <a:ext cx="5512580" cy="2162039"/>
+                      <a:ext cx="5283352" cy="1839013"/>
                     </a:xfrm>
                     <a:prstGeom prst="rect">
                       <a:avLst/>
@@ -1206,13 +2190,6 @@
     <w:p>
       <w:pPr>
         <w:rPr>
-          <w:lang w:val="en-PH"/>
-        </w:rPr>
-      </w:pPr>
-    </w:p>
-    <w:p>
-      <w:pPr>
-        <w:rPr>
           <w:rFonts w:asciiTheme="majorHAnsi" w:eastAsiaTheme="majorEastAsia" w:hAnsiTheme="majorHAnsi" w:cstheme="majorBidi"/>
           <w:color w:val="2F5496" w:themeColor="accent1" w:themeShade="BF"/>
           <w:sz w:val="26"/>
@@ -1239,32 +2216,20 @@
           <w:lang w:val="en-PH"/>
         </w:rPr>
         <w:lastRenderedPageBreak/>
-        <w:t>Config Page</w:t>
-      </w:r>
-    </w:p>
-    <w:p>
-      <w:pPr>
-        <w:rPr>
-          <w:lang w:val="en-PH"/>
-        </w:rPr>
-      </w:pPr>
-      <w:r>
-        <w:rPr>
-          <w:lang w:val="en-PH"/>
-        </w:rPr>
-        <w:t>The Config page allows the user to set dynamic configuration settings for the Embedded Framework</w:t>
-      </w:r>
-      <w:r>
-        <w:rPr>
-          <w:lang w:val="en-PH"/>
-        </w:rPr>
-        <w:t xml:space="preserve"> such as embedWebRTCByDefault, enableCallLogs, dedicatedLoginWindow, theme, customInteractionAttributes and getUserLanguage</w:t>
-      </w:r>
-      <w:r>
-        <w:rPr>
-          <w:lang w:val="en-PH"/>
-        </w:rPr>
-        <w:t>.</w:t>
+        <w:t>Contact Details Page</w:t>
+      </w:r>
+    </w:p>
+    <w:p>
+      <w:pPr>
+        <w:rPr>
+          <w:lang w:val="en-PH"/>
+        </w:rPr>
+      </w:pPr>
+      <w:r>
+        <w:rPr>
+          <w:lang w:val="en-PH"/>
+        </w:rPr>
+        <w:t>The Contact Details page displays the name, account, phone number, email and priority of a contact. This page can be accessed by clicking a name in the Contacts page. The user will be redirected to this page when an incoming interaction is coming from a contact in the CRM. When the user clicks on the Back to Contacts link, the app will redirect the user back to the Contacts page.</w:t>
       </w:r>
     </w:p>
     <w:p>
@@ -1279,10 +2244,10 @@
           <w:noProof/>
         </w:rPr>
         <w:drawing>
-          <wp:inline distT="0" distB="0" distL="0" distR="0" wp14:anchorId="734992BB" wp14:editId="78EDB5D7">
-            <wp:extent cx="5943600" cy="2963545"/>
-            <wp:effectExtent l="0" t="0" r="0" b="8255"/>
-            <wp:docPr id="32" name="Picture 32"/>
+          <wp:inline distT="0" distB="0" distL="0" distR="0" wp14:anchorId="2E53886E" wp14:editId="5FFFBF46">
+            <wp:extent cx="5483242" cy="2374900"/>
+            <wp:effectExtent l="0" t="0" r="3175" b="6350"/>
+            <wp:docPr id="2" name="Picture 2"/>
             <wp:cNvGraphicFramePr>
               <a:graphicFrameLocks xmlns:a="http://schemas.openxmlformats.org/drawingml/2006/main" noChangeAspect="1"/>
             </wp:cNvGraphicFramePr>
@@ -1302,6 +2267,207 @@
                   <pic:spPr>
                     <a:xfrm>
                       <a:off x="0" y="0"/>
+                      <a:ext cx="5531824" cy="2395942"/>
+                    </a:xfrm>
+                    <a:prstGeom prst="rect">
+                      <a:avLst/>
+                    </a:prstGeom>
+                  </pic:spPr>
+                </pic:pic>
+              </a:graphicData>
+            </a:graphic>
+          </wp:inline>
+        </w:drawing>
+      </w:r>
+    </w:p>
+    <w:p>
+      <w:pPr>
+        <w:rPr>
+          <w:lang w:val="en-PH"/>
+        </w:rPr>
+      </w:pPr>
+    </w:p>
+    <w:p>
+      <w:pPr>
+        <w:pStyle w:val="Heading2"/>
+        <w:rPr>
+          <w:lang w:val="en-PH"/>
+        </w:rPr>
+      </w:pPr>
+      <w:r>
+        <w:rPr>
+          <w:lang w:val="en-PH"/>
+        </w:rPr>
+        <w:t>Call Logs Page</w:t>
+      </w:r>
+    </w:p>
+    <w:p>
+      <w:pPr>
+        <w:jc w:val="both"/>
+        <w:rPr>
+          <w:lang w:val="en-PH"/>
+        </w:rPr>
+      </w:pPr>
+      <w:r>
+        <w:rPr>
+          <w:lang w:val="en-PH"/>
+        </w:rPr>
+        <w:t xml:space="preserve">The Call Logs page displays call logs and chat logs details of each conversation. </w:t>
+      </w:r>
+      <w:r>
+        <w:rPr>
+          <w:lang w:val="en-PH"/>
+        </w:rPr>
+        <w:t>The Call Logs section displays details coming from the processCallLog method of the Embedded Framework. The Chat Logs section displays details coming from the getTranscript method of the Embedded Framework.</w:t>
+      </w:r>
+    </w:p>
+    <w:p>
+      <w:pPr>
+        <w:jc w:val="center"/>
+        <w:rPr>
+          <w:lang w:val="en-PH"/>
+        </w:rPr>
+      </w:pPr>
+      <w:r>
+        <w:rPr>
+          <w:noProof/>
+        </w:rPr>
+        <w:drawing>
+          <wp:inline distT="0" distB="0" distL="0" distR="0" wp14:anchorId="4D2A3137" wp14:editId="50A04FFC">
+            <wp:extent cx="5499100" cy="2156752"/>
+            <wp:effectExtent l="0" t="0" r="6350" b="0"/>
+            <wp:docPr id="31" name="Picture 31"/>
+            <wp:cNvGraphicFramePr>
+              <a:graphicFrameLocks xmlns:a="http://schemas.openxmlformats.org/drawingml/2006/main" noChangeAspect="1"/>
+            </wp:cNvGraphicFramePr>
+            <a:graphic xmlns:a="http://schemas.openxmlformats.org/drawingml/2006/main">
+              <a:graphicData uri="http://schemas.openxmlformats.org/drawingml/2006/picture">
+                <pic:pic xmlns:pic="http://schemas.openxmlformats.org/drawingml/2006/picture">
+                  <pic:nvPicPr>
+                    <pic:cNvPr id="1" name=""/>
+                    <pic:cNvPicPr/>
+                  </pic:nvPicPr>
+                  <pic:blipFill>
+                    <a:blip r:embed="rId11"/>
+                    <a:stretch>
+                      <a:fillRect/>
+                    </a:stretch>
+                  </pic:blipFill>
+                  <pic:spPr>
+                    <a:xfrm>
+                      <a:off x="0" y="0"/>
+                      <a:ext cx="5512580" cy="2162039"/>
+                    </a:xfrm>
+                    <a:prstGeom prst="rect">
+                      <a:avLst/>
+                    </a:prstGeom>
+                  </pic:spPr>
+                </pic:pic>
+              </a:graphicData>
+            </a:graphic>
+          </wp:inline>
+        </w:drawing>
+      </w:r>
+    </w:p>
+    <w:p>
+      <w:pPr>
+        <w:rPr>
+          <w:lang w:val="en-PH"/>
+        </w:rPr>
+      </w:pPr>
+    </w:p>
+    <w:p>
+      <w:pPr>
+        <w:rPr>
+          <w:rFonts w:asciiTheme="majorHAnsi" w:eastAsiaTheme="majorEastAsia" w:hAnsiTheme="majorHAnsi" w:cstheme="majorBidi"/>
+          <w:color w:val="2F5496" w:themeColor="accent1" w:themeShade="BF"/>
+          <w:sz w:val="26"/>
+          <w:szCs w:val="26"/>
+          <w:lang w:val="en-PH"/>
+        </w:rPr>
+      </w:pPr>
+      <w:r>
+        <w:rPr>
+          <w:lang w:val="en-PH"/>
+        </w:rPr>
+        <w:br w:type="page"/>
+      </w:r>
+    </w:p>
+    <w:p>
+      <w:pPr>
+        <w:pStyle w:val="Heading2"/>
+        <w:rPr>
+          <w:lang w:val="en-PH"/>
+        </w:rPr>
+      </w:pPr>
+      <w:r>
+        <w:rPr>
+          <w:lang w:val="en-PH"/>
+        </w:rPr>
+        <w:lastRenderedPageBreak/>
+        <w:t>Config Page</w:t>
+      </w:r>
+    </w:p>
+    <w:p>
+      <w:pPr>
+        <w:rPr>
+          <w:lang w:val="en-PH"/>
+        </w:rPr>
+      </w:pPr>
+      <w:r>
+        <w:rPr>
+          <w:lang w:val="en-PH"/>
+        </w:rPr>
+        <w:t>The Config page allows the user to set dynamic configuration settings for the Embedded Framework</w:t>
+      </w:r>
+      <w:r>
+        <w:rPr>
+          <w:lang w:val="en-PH"/>
+        </w:rPr>
+        <w:t xml:space="preserve"> such as embedWebRTCByDefault, enableCallLogs, dedicatedLoginWindow, theme, customInteractionAttributes and getUserLanguage</w:t>
+      </w:r>
+      <w:r>
+        <w:rPr>
+          <w:lang w:val="en-PH"/>
+        </w:rPr>
+        <w:t>.</w:t>
+      </w:r>
+    </w:p>
+    <w:p>
+      <w:pPr>
+        <w:jc w:val="center"/>
+        <w:rPr>
+          <w:lang w:val="en-PH"/>
+        </w:rPr>
+      </w:pPr>
+      <w:r>
+        <w:rPr>
+          <w:noProof/>
+        </w:rPr>
+        <w:drawing>
+          <wp:inline distT="0" distB="0" distL="0" distR="0" wp14:anchorId="734992BB" wp14:editId="78EDB5D7">
+            <wp:extent cx="5943600" cy="2963545"/>
+            <wp:effectExtent l="0" t="0" r="0" b="8255"/>
+            <wp:docPr id="32" name="Picture 32"/>
+            <wp:cNvGraphicFramePr>
+              <a:graphicFrameLocks xmlns:a="http://schemas.openxmlformats.org/drawingml/2006/main" noChangeAspect="1"/>
+            </wp:cNvGraphicFramePr>
+            <a:graphic xmlns:a="http://schemas.openxmlformats.org/drawingml/2006/main">
+              <a:graphicData uri="http://schemas.openxmlformats.org/drawingml/2006/picture">
+                <pic:pic xmlns:pic="http://schemas.openxmlformats.org/drawingml/2006/picture">
+                  <pic:nvPicPr>
+                    <pic:cNvPr id="1" name=""/>
+                    <pic:cNvPicPr/>
+                  </pic:nvPicPr>
+                  <pic:blipFill>
+                    <a:blip r:embed="rId12"/>
+                    <a:stretch>
+                      <a:fillRect/>
+                    </a:stretch>
+                  </pic:blipFill>
+                  <pic:spPr>
+                    <a:xfrm>
+                      <a:off x="0" y="0"/>
                       <a:ext cx="5943600" cy="2963545"/>
                     </a:xfrm>
                     <a:prstGeom prst="rect">
@@ -1515,7 +2681,7 @@
                     <pic:cNvPicPr/>
                   </pic:nvPicPr>
                   <pic:blipFill>
-                    <a:blip r:embed="rId11"/>
+                    <a:blip r:embed="rId13"/>
                     <a:stretch>
                       <a:fillRect/>
                     </a:stretch>
@@ -1796,7 +2962,7 @@
                     <pic:cNvPicPr/>
                   </pic:nvPicPr>
                   <pic:blipFill>
-                    <a:blip r:embed="rId12"/>
+                    <a:blip r:embed="rId14"/>
                     <a:stretch>
                       <a:fillRect/>
                     </a:stretch>
@@ -1978,7 +3144,7 @@
                     <pic:cNvPicPr/>
                   </pic:nvPicPr>
                   <pic:blipFill>
-                    <a:blip r:embed="rId12"/>
+                    <a:blip r:embed="rId14"/>
                     <a:stretch>
                       <a:fillRect/>
                     </a:stretch>
@@ -2104,7 +3270,7 @@
                     <pic:cNvPicPr/>
                   </pic:nvPicPr>
                   <pic:blipFill>
-                    <a:blip r:embed="rId13"/>
+                    <a:blip r:embed="rId15"/>
                     <a:stretch>
                       <a:fillRect/>
                     </a:stretch>
@@ -2286,7 +3452,7 @@
                     <pic:cNvPicPr/>
                   </pic:nvPicPr>
                   <pic:blipFill>
-                    <a:blip r:embed="rId14"/>
+                    <a:blip r:embed="rId16"/>
                     <a:stretch>
                       <a:fillRect/>
                     </a:stretch>
@@ -2326,7 +3492,7 @@
                     <pic:cNvPicPr/>
                   </pic:nvPicPr>
                   <pic:blipFill>
-                    <a:blip r:embed="rId15"/>
+                    <a:blip r:embed="rId17"/>
                     <a:stretch>
                       <a:fillRect/>
                     </a:stretch>
@@ -2354,8 +3520,6 @@
           <w:lang w:val="en-PH"/>
         </w:rPr>
       </w:pPr>
-      <w:bookmarkStart w:id="0" w:name="_GoBack"/>
-      <w:bookmarkEnd w:id="0"/>
     </w:p>
     <w:p>
       <w:pPr>
@@ -2494,7 +3658,7 @@
                     <pic:cNvPicPr/>
                   </pic:nvPicPr>
                   <pic:blipFill>
-                    <a:blip r:embed="rId15"/>
+                    <a:blip r:embed="rId17"/>
                     <a:stretch>
                       <a:fillRect/>
                     </a:stretch>
@@ -2571,7 +3735,7 @@
                     <pic:cNvPicPr/>
                   </pic:nvPicPr>
                   <pic:blipFill>
-                    <a:blip r:embed="rId16"/>
+                    <a:blip r:embed="rId18"/>
                     <a:stretch>
                       <a:fillRect/>
                     </a:stretch>
@@ -2627,7 +3791,7 @@
                     <pic:cNvPicPr/>
                   </pic:nvPicPr>
                   <pic:blipFill>
-                    <a:blip r:embed="rId17"/>
+                    <a:blip r:embed="rId19"/>
                     <a:stretch>
                       <a:fillRect/>
                     </a:stretch>
@@ -2658,6 +3822,1171 @@
     </w:sectPr>
   </w:body>
 </w:document>
+</file>
+
+<file path=word/numbering.xml><?xml version="1.0" encoding="utf-8"?>
+<w:numbering xmlns:wpc="http://schemas.microsoft.com/office/word/2010/wordprocessingCanvas" xmlns:cx="http://schemas.microsoft.com/office/drawing/2014/chartex" xmlns:cx1="http://schemas.microsoft.com/office/drawing/2015/9/8/chartex" xmlns:cx2="http://schemas.microsoft.com/office/drawing/2015/10/21/chartex" xmlns:cx3="http://schemas.microsoft.com/office/drawing/2016/5/9/chartex" xmlns:cx4="http://schemas.microsoft.com/office/drawing/2016/5/10/chartex" xmlns:cx5="http://schemas.microsoft.com/office/drawing/2016/5/11/chartex" xmlns:cx6="http://schemas.microsoft.com/office/drawing/2016/5/12/chartex" xmlns:cx7="http://schemas.microsoft.com/office/drawing/2016/5/13/chartex" xmlns:cx8="http://schemas.microsoft.com/office/drawing/2016/5/14/chartex" xmlns:mc="http://schemas.openxmlformats.org/markup-compatibility/2006" xmlns:aink="http://schemas.microsoft.com/office/drawing/2016/ink" xmlns:am3d="http://schemas.microsoft.com/office/drawing/2017/model3d" xmlns:o="urn:schemas-microsoft-com:office:office" xmlns:r="http://schemas.openxmlformats.org/officeDocument/2006/relationships" xmlns:m="http://schemas.openxmlformats.org/officeDocument/2006/math" xmlns:v="urn:schemas-microsoft-com:vml" xmlns:wp14="http://schemas.microsoft.com/office/word/2010/wordprocessingDrawing" xmlns:wp="http://schemas.openxmlformats.org/drawingml/2006/wordprocessingDrawing" xmlns:w10="urn:schemas-microsoft-com:office:word" xmlns:w="http://schemas.openxmlformats.org/wordprocessingml/2006/main" xmlns:w14="http://schemas.microsoft.com/office/word/2010/wordml" xmlns:w15="http://schemas.microsoft.com/office/word/2012/wordml" xmlns:w16cid="http://schemas.microsoft.com/office/word/2016/wordml/cid" xmlns:w16se="http://schemas.microsoft.com/office/word/2015/wordml/symex" xmlns:wpg="http://schemas.microsoft.com/office/word/2010/wordprocessingGroup" xmlns:wpi="http://schemas.microsoft.com/office/word/2010/wordprocessingInk" xmlns:wne="http://schemas.microsoft.com/office/word/2006/wordml" xmlns:wps="http://schemas.microsoft.com/office/word/2010/wordprocessingShape" mc:Ignorable="w14 w15 w16se w16cid wp14">
+  <w:abstractNum w:abstractNumId="0" w15:restartNumberingAfterBreak="0">
+    <w:nsid w:val="013B505A"/>
+    <w:multiLevelType w:val="hybridMultilevel"/>
+    <w:tmpl w:val="5CB4D76C"/>
+    <w:lvl w:ilvl="0" w:tplc="04090001">
+      <w:start w:val="1"/>
+      <w:numFmt w:val="bullet"/>
+      <w:lvlText w:val=""/>
+      <w:lvlJc w:val="left"/>
+      <w:pPr>
+        <w:ind w:left="720" w:hanging="360"/>
+      </w:pPr>
+      <w:rPr>
+        <w:rFonts w:ascii="Symbol" w:hAnsi="Symbol" w:hint="default"/>
+      </w:rPr>
+    </w:lvl>
+    <w:lvl w:ilvl="1" w:tplc="04090003" w:tentative="1">
+      <w:start w:val="1"/>
+      <w:numFmt w:val="bullet"/>
+      <w:lvlText w:val="o"/>
+      <w:lvlJc w:val="left"/>
+      <w:pPr>
+        <w:ind w:left="1440" w:hanging="360"/>
+      </w:pPr>
+      <w:rPr>
+        <w:rFonts w:ascii="Courier New" w:hAnsi="Courier New" w:cs="Courier New" w:hint="default"/>
+      </w:rPr>
+    </w:lvl>
+    <w:lvl w:ilvl="2" w:tplc="04090005" w:tentative="1">
+      <w:start w:val="1"/>
+      <w:numFmt w:val="bullet"/>
+      <w:lvlText w:val=""/>
+      <w:lvlJc w:val="left"/>
+      <w:pPr>
+        <w:ind w:left="2160" w:hanging="360"/>
+      </w:pPr>
+      <w:rPr>
+        <w:rFonts w:ascii="Wingdings" w:hAnsi="Wingdings" w:hint="default"/>
+      </w:rPr>
+    </w:lvl>
+    <w:lvl w:ilvl="3" w:tplc="04090001" w:tentative="1">
+      <w:start w:val="1"/>
+      <w:numFmt w:val="bullet"/>
+      <w:lvlText w:val=""/>
+      <w:lvlJc w:val="left"/>
+      <w:pPr>
+        <w:ind w:left="2880" w:hanging="360"/>
+      </w:pPr>
+      <w:rPr>
+        <w:rFonts w:ascii="Symbol" w:hAnsi="Symbol" w:hint="default"/>
+      </w:rPr>
+    </w:lvl>
+    <w:lvl w:ilvl="4" w:tplc="04090003" w:tentative="1">
+      <w:start w:val="1"/>
+      <w:numFmt w:val="bullet"/>
+      <w:lvlText w:val="o"/>
+      <w:lvlJc w:val="left"/>
+      <w:pPr>
+        <w:ind w:left="3600" w:hanging="360"/>
+      </w:pPr>
+      <w:rPr>
+        <w:rFonts w:ascii="Courier New" w:hAnsi="Courier New" w:cs="Courier New" w:hint="default"/>
+      </w:rPr>
+    </w:lvl>
+    <w:lvl w:ilvl="5" w:tplc="04090005" w:tentative="1">
+      <w:start w:val="1"/>
+      <w:numFmt w:val="bullet"/>
+      <w:lvlText w:val=""/>
+      <w:lvlJc w:val="left"/>
+      <w:pPr>
+        <w:ind w:left="4320" w:hanging="360"/>
+      </w:pPr>
+      <w:rPr>
+        <w:rFonts w:ascii="Wingdings" w:hAnsi="Wingdings" w:hint="default"/>
+      </w:rPr>
+    </w:lvl>
+    <w:lvl w:ilvl="6" w:tplc="04090001" w:tentative="1">
+      <w:start w:val="1"/>
+      <w:numFmt w:val="bullet"/>
+      <w:lvlText w:val=""/>
+      <w:lvlJc w:val="left"/>
+      <w:pPr>
+        <w:ind w:left="5040" w:hanging="360"/>
+      </w:pPr>
+      <w:rPr>
+        <w:rFonts w:ascii="Symbol" w:hAnsi="Symbol" w:hint="default"/>
+      </w:rPr>
+    </w:lvl>
+    <w:lvl w:ilvl="7" w:tplc="04090003" w:tentative="1">
+      <w:start w:val="1"/>
+      <w:numFmt w:val="bullet"/>
+      <w:lvlText w:val="o"/>
+      <w:lvlJc w:val="left"/>
+      <w:pPr>
+        <w:ind w:left="5760" w:hanging="360"/>
+      </w:pPr>
+      <w:rPr>
+        <w:rFonts w:ascii="Courier New" w:hAnsi="Courier New" w:cs="Courier New" w:hint="default"/>
+      </w:rPr>
+    </w:lvl>
+    <w:lvl w:ilvl="8" w:tplc="04090005" w:tentative="1">
+      <w:start w:val="1"/>
+      <w:numFmt w:val="bullet"/>
+      <w:lvlText w:val=""/>
+      <w:lvlJc w:val="left"/>
+      <w:pPr>
+        <w:ind w:left="6480" w:hanging="360"/>
+      </w:pPr>
+      <w:rPr>
+        <w:rFonts w:ascii="Wingdings" w:hAnsi="Wingdings" w:hint="default"/>
+      </w:rPr>
+    </w:lvl>
+  </w:abstractNum>
+  <w:abstractNum w:abstractNumId="1" w15:restartNumberingAfterBreak="0">
+    <w:nsid w:val="150F1775"/>
+    <w:multiLevelType w:val="hybridMultilevel"/>
+    <w:tmpl w:val="F5708836"/>
+    <w:lvl w:ilvl="0" w:tplc="04090001">
+      <w:start w:val="1"/>
+      <w:numFmt w:val="bullet"/>
+      <w:lvlText w:val=""/>
+      <w:lvlJc w:val="left"/>
+      <w:pPr>
+        <w:ind w:left="720" w:hanging="360"/>
+      </w:pPr>
+      <w:rPr>
+        <w:rFonts w:ascii="Symbol" w:hAnsi="Symbol" w:hint="default"/>
+      </w:rPr>
+    </w:lvl>
+    <w:lvl w:ilvl="1" w:tplc="04090003" w:tentative="1">
+      <w:start w:val="1"/>
+      <w:numFmt w:val="bullet"/>
+      <w:lvlText w:val="o"/>
+      <w:lvlJc w:val="left"/>
+      <w:pPr>
+        <w:ind w:left="1440" w:hanging="360"/>
+      </w:pPr>
+      <w:rPr>
+        <w:rFonts w:ascii="Courier New" w:hAnsi="Courier New" w:cs="Courier New" w:hint="default"/>
+      </w:rPr>
+    </w:lvl>
+    <w:lvl w:ilvl="2" w:tplc="04090005" w:tentative="1">
+      <w:start w:val="1"/>
+      <w:numFmt w:val="bullet"/>
+      <w:lvlText w:val=""/>
+      <w:lvlJc w:val="left"/>
+      <w:pPr>
+        <w:ind w:left="2160" w:hanging="360"/>
+      </w:pPr>
+      <w:rPr>
+        <w:rFonts w:ascii="Wingdings" w:hAnsi="Wingdings" w:hint="default"/>
+      </w:rPr>
+    </w:lvl>
+    <w:lvl w:ilvl="3" w:tplc="04090001" w:tentative="1">
+      <w:start w:val="1"/>
+      <w:numFmt w:val="bullet"/>
+      <w:lvlText w:val=""/>
+      <w:lvlJc w:val="left"/>
+      <w:pPr>
+        <w:ind w:left="2880" w:hanging="360"/>
+      </w:pPr>
+      <w:rPr>
+        <w:rFonts w:ascii="Symbol" w:hAnsi="Symbol" w:hint="default"/>
+      </w:rPr>
+    </w:lvl>
+    <w:lvl w:ilvl="4" w:tplc="04090003" w:tentative="1">
+      <w:start w:val="1"/>
+      <w:numFmt w:val="bullet"/>
+      <w:lvlText w:val="o"/>
+      <w:lvlJc w:val="left"/>
+      <w:pPr>
+        <w:ind w:left="3600" w:hanging="360"/>
+      </w:pPr>
+      <w:rPr>
+        <w:rFonts w:ascii="Courier New" w:hAnsi="Courier New" w:cs="Courier New" w:hint="default"/>
+      </w:rPr>
+    </w:lvl>
+    <w:lvl w:ilvl="5" w:tplc="04090005" w:tentative="1">
+      <w:start w:val="1"/>
+      <w:numFmt w:val="bullet"/>
+      <w:lvlText w:val=""/>
+      <w:lvlJc w:val="left"/>
+      <w:pPr>
+        <w:ind w:left="4320" w:hanging="360"/>
+      </w:pPr>
+      <w:rPr>
+        <w:rFonts w:ascii="Wingdings" w:hAnsi="Wingdings" w:hint="default"/>
+      </w:rPr>
+    </w:lvl>
+    <w:lvl w:ilvl="6" w:tplc="04090001" w:tentative="1">
+      <w:start w:val="1"/>
+      <w:numFmt w:val="bullet"/>
+      <w:lvlText w:val=""/>
+      <w:lvlJc w:val="left"/>
+      <w:pPr>
+        <w:ind w:left="5040" w:hanging="360"/>
+      </w:pPr>
+      <w:rPr>
+        <w:rFonts w:ascii="Symbol" w:hAnsi="Symbol" w:hint="default"/>
+      </w:rPr>
+    </w:lvl>
+    <w:lvl w:ilvl="7" w:tplc="04090003" w:tentative="1">
+      <w:start w:val="1"/>
+      <w:numFmt w:val="bullet"/>
+      <w:lvlText w:val="o"/>
+      <w:lvlJc w:val="left"/>
+      <w:pPr>
+        <w:ind w:left="5760" w:hanging="360"/>
+      </w:pPr>
+      <w:rPr>
+        <w:rFonts w:ascii="Courier New" w:hAnsi="Courier New" w:cs="Courier New" w:hint="default"/>
+      </w:rPr>
+    </w:lvl>
+    <w:lvl w:ilvl="8" w:tplc="04090005" w:tentative="1">
+      <w:start w:val="1"/>
+      <w:numFmt w:val="bullet"/>
+      <w:lvlText w:val=""/>
+      <w:lvlJc w:val="left"/>
+      <w:pPr>
+        <w:ind w:left="6480" w:hanging="360"/>
+      </w:pPr>
+      <w:rPr>
+        <w:rFonts w:ascii="Wingdings" w:hAnsi="Wingdings" w:hint="default"/>
+      </w:rPr>
+    </w:lvl>
+  </w:abstractNum>
+  <w:abstractNum w:abstractNumId="2" w15:restartNumberingAfterBreak="0">
+    <w:nsid w:val="1F605834"/>
+    <w:multiLevelType w:val="hybridMultilevel"/>
+    <w:tmpl w:val="FF4CCAE4"/>
+    <w:lvl w:ilvl="0" w:tplc="04090001">
+      <w:start w:val="1"/>
+      <w:numFmt w:val="bullet"/>
+      <w:lvlText w:val=""/>
+      <w:lvlJc w:val="left"/>
+      <w:pPr>
+        <w:ind w:left="720" w:hanging="360"/>
+      </w:pPr>
+      <w:rPr>
+        <w:rFonts w:ascii="Symbol" w:hAnsi="Symbol" w:hint="default"/>
+      </w:rPr>
+    </w:lvl>
+    <w:lvl w:ilvl="1" w:tplc="04090003" w:tentative="1">
+      <w:start w:val="1"/>
+      <w:numFmt w:val="bullet"/>
+      <w:lvlText w:val="o"/>
+      <w:lvlJc w:val="left"/>
+      <w:pPr>
+        <w:ind w:left="1440" w:hanging="360"/>
+      </w:pPr>
+      <w:rPr>
+        <w:rFonts w:ascii="Courier New" w:hAnsi="Courier New" w:cs="Courier New" w:hint="default"/>
+      </w:rPr>
+    </w:lvl>
+    <w:lvl w:ilvl="2" w:tplc="04090005" w:tentative="1">
+      <w:start w:val="1"/>
+      <w:numFmt w:val="bullet"/>
+      <w:lvlText w:val=""/>
+      <w:lvlJc w:val="left"/>
+      <w:pPr>
+        <w:ind w:left="2160" w:hanging="360"/>
+      </w:pPr>
+      <w:rPr>
+        <w:rFonts w:ascii="Wingdings" w:hAnsi="Wingdings" w:hint="default"/>
+      </w:rPr>
+    </w:lvl>
+    <w:lvl w:ilvl="3" w:tplc="04090001" w:tentative="1">
+      <w:start w:val="1"/>
+      <w:numFmt w:val="bullet"/>
+      <w:lvlText w:val=""/>
+      <w:lvlJc w:val="left"/>
+      <w:pPr>
+        <w:ind w:left="2880" w:hanging="360"/>
+      </w:pPr>
+      <w:rPr>
+        <w:rFonts w:ascii="Symbol" w:hAnsi="Symbol" w:hint="default"/>
+      </w:rPr>
+    </w:lvl>
+    <w:lvl w:ilvl="4" w:tplc="04090003" w:tentative="1">
+      <w:start w:val="1"/>
+      <w:numFmt w:val="bullet"/>
+      <w:lvlText w:val="o"/>
+      <w:lvlJc w:val="left"/>
+      <w:pPr>
+        <w:ind w:left="3600" w:hanging="360"/>
+      </w:pPr>
+      <w:rPr>
+        <w:rFonts w:ascii="Courier New" w:hAnsi="Courier New" w:cs="Courier New" w:hint="default"/>
+      </w:rPr>
+    </w:lvl>
+    <w:lvl w:ilvl="5" w:tplc="04090005" w:tentative="1">
+      <w:start w:val="1"/>
+      <w:numFmt w:val="bullet"/>
+      <w:lvlText w:val=""/>
+      <w:lvlJc w:val="left"/>
+      <w:pPr>
+        <w:ind w:left="4320" w:hanging="360"/>
+      </w:pPr>
+      <w:rPr>
+        <w:rFonts w:ascii="Wingdings" w:hAnsi="Wingdings" w:hint="default"/>
+      </w:rPr>
+    </w:lvl>
+    <w:lvl w:ilvl="6" w:tplc="04090001" w:tentative="1">
+      <w:start w:val="1"/>
+      <w:numFmt w:val="bullet"/>
+      <w:lvlText w:val=""/>
+      <w:lvlJc w:val="left"/>
+      <w:pPr>
+        <w:ind w:left="5040" w:hanging="360"/>
+      </w:pPr>
+      <w:rPr>
+        <w:rFonts w:ascii="Symbol" w:hAnsi="Symbol" w:hint="default"/>
+      </w:rPr>
+    </w:lvl>
+    <w:lvl w:ilvl="7" w:tplc="04090003" w:tentative="1">
+      <w:start w:val="1"/>
+      <w:numFmt w:val="bullet"/>
+      <w:lvlText w:val="o"/>
+      <w:lvlJc w:val="left"/>
+      <w:pPr>
+        <w:ind w:left="5760" w:hanging="360"/>
+      </w:pPr>
+      <w:rPr>
+        <w:rFonts w:ascii="Courier New" w:hAnsi="Courier New" w:cs="Courier New" w:hint="default"/>
+      </w:rPr>
+    </w:lvl>
+    <w:lvl w:ilvl="8" w:tplc="04090005" w:tentative="1">
+      <w:start w:val="1"/>
+      <w:numFmt w:val="bullet"/>
+      <w:lvlText w:val=""/>
+      <w:lvlJc w:val="left"/>
+      <w:pPr>
+        <w:ind w:left="6480" w:hanging="360"/>
+      </w:pPr>
+      <w:rPr>
+        <w:rFonts w:ascii="Wingdings" w:hAnsi="Wingdings" w:hint="default"/>
+      </w:rPr>
+    </w:lvl>
+  </w:abstractNum>
+  <w:abstractNum w:abstractNumId="3" w15:restartNumberingAfterBreak="0">
+    <w:nsid w:val="25C36231"/>
+    <w:multiLevelType w:val="hybridMultilevel"/>
+    <w:tmpl w:val="62B2E658"/>
+    <w:lvl w:ilvl="0" w:tplc="04090001">
+      <w:start w:val="1"/>
+      <w:numFmt w:val="bullet"/>
+      <w:lvlText w:val=""/>
+      <w:lvlJc w:val="left"/>
+      <w:pPr>
+        <w:ind w:left="720" w:hanging="360"/>
+      </w:pPr>
+      <w:rPr>
+        <w:rFonts w:ascii="Symbol" w:hAnsi="Symbol" w:hint="default"/>
+      </w:rPr>
+    </w:lvl>
+    <w:lvl w:ilvl="1" w:tplc="04090003" w:tentative="1">
+      <w:start w:val="1"/>
+      <w:numFmt w:val="bullet"/>
+      <w:lvlText w:val="o"/>
+      <w:lvlJc w:val="left"/>
+      <w:pPr>
+        <w:ind w:left="1440" w:hanging="360"/>
+      </w:pPr>
+      <w:rPr>
+        <w:rFonts w:ascii="Courier New" w:hAnsi="Courier New" w:cs="Courier New" w:hint="default"/>
+      </w:rPr>
+    </w:lvl>
+    <w:lvl w:ilvl="2" w:tplc="04090005" w:tentative="1">
+      <w:start w:val="1"/>
+      <w:numFmt w:val="bullet"/>
+      <w:lvlText w:val=""/>
+      <w:lvlJc w:val="left"/>
+      <w:pPr>
+        <w:ind w:left="2160" w:hanging="360"/>
+      </w:pPr>
+      <w:rPr>
+        <w:rFonts w:ascii="Wingdings" w:hAnsi="Wingdings" w:hint="default"/>
+      </w:rPr>
+    </w:lvl>
+    <w:lvl w:ilvl="3" w:tplc="04090001" w:tentative="1">
+      <w:start w:val="1"/>
+      <w:numFmt w:val="bullet"/>
+      <w:lvlText w:val=""/>
+      <w:lvlJc w:val="left"/>
+      <w:pPr>
+        <w:ind w:left="2880" w:hanging="360"/>
+      </w:pPr>
+      <w:rPr>
+        <w:rFonts w:ascii="Symbol" w:hAnsi="Symbol" w:hint="default"/>
+      </w:rPr>
+    </w:lvl>
+    <w:lvl w:ilvl="4" w:tplc="04090003" w:tentative="1">
+      <w:start w:val="1"/>
+      <w:numFmt w:val="bullet"/>
+      <w:lvlText w:val="o"/>
+      <w:lvlJc w:val="left"/>
+      <w:pPr>
+        <w:ind w:left="3600" w:hanging="360"/>
+      </w:pPr>
+      <w:rPr>
+        <w:rFonts w:ascii="Courier New" w:hAnsi="Courier New" w:cs="Courier New" w:hint="default"/>
+      </w:rPr>
+    </w:lvl>
+    <w:lvl w:ilvl="5" w:tplc="04090005" w:tentative="1">
+      <w:start w:val="1"/>
+      <w:numFmt w:val="bullet"/>
+      <w:lvlText w:val=""/>
+      <w:lvlJc w:val="left"/>
+      <w:pPr>
+        <w:ind w:left="4320" w:hanging="360"/>
+      </w:pPr>
+      <w:rPr>
+        <w:rFonts w:ascii="Wingdings" w:hAnsi="Wingdings" w:hint="default"/>
+      </w:rPr>
+    </w:lvl>
+    <w:lvl w:ilvl="6" w:tplc="04090001" w:tentative="1">
+      <w:start w:val="1"/>
+      <w:numFmt w:val="bullet"/>
+      <w:lvlText w:val=""/>
+      <w:lvlJc w:val="left"/>
+      <w:pPr>
+        <w:ind w:left="5040" w:hanging="360"/>
+      </w:pPr>
+      <w:rPr>
+        <w:rFonts w:ascii="Symbol" w:hAnsi="Symbol" w:hint="default"/>
+      </w:rPr>
+    </w:lvl>
+    <w:lvl w:ilvl="7" w:tplc="04090003" w:tentative="1">
+      <w:start w:val="1"/>
+      <w:numFmt w:val="bullet"/>
+      <w:lvlText w:val="o"/>
+      <w:lvlJc w:val="left"/>
+      <w:pPr>
+        <w:ind w:left="5760" w:hanging="360"/>
+      </w:pPr>
+      <w:rPr>
+        <w:rFonts w:ascii="Courier New" w:hAnsi="Courier New" w:cs="Courier New" w:hint="default"/>
+      </w:rPr>
+    </w:lvl>
+    <w:lvl w:ilvl="8" w:tplc="04090005" w:tentative="1">
+      <w:start w:val="1"/>
+      <w:numFmt w:val="bullet"/>
+      <w:lvlText w:val=""/>
+      <w:lvlJc w:val="left"/>
+      <w:pPr>
+        <w:ind w:left="6480" w:hanging="360"/>
+      </w:pPr>
+      <w:rPr>
+        <w:rFonts w:ascii="Wingdings" w:hAnsi="Wingdings" w:hint="default"/>
+      </w:rPr>
+    </w:lvl>
+  </w:abstractNum>
+  <w:abstractNum w:abstractNumId="4" w15:restartNumberingAfterBreak="0">
+    <w:nsid w:val="25CE7826"/>
+    <w:multiLevelType w:val="hybridMultilevel"/>
+    <w:tmpl w:val="FA88DBEC"/>
+    <w:lvl w:ilvl="0" w:tplc="04090001">
+      <w:start w:val="1"/>
+      <w:numFmt w:val="bullet"/>
+      <w:lvlText w:val=""/>
+      <w:lvlJc w:val="left"/>
+      <w:pPr>
+        <w:ind w:left="720" w:hanging="360"/>
+      </w:pPr>
+      <w:rPr>
+        <w:rFonts w:ascii="Symbol" w:hAnsi="Symbol" w:hint="default"/>
+      </w:rPr>
+    </w:lvl>
+    <w:lvl w:ilvl="1" w:tplc="04090003" w:tentative="1">
+      <w:start w:val="1"/>
+      <w:numFmt w:val="bullet"/>
+      <w:lvlText w:val="o"/>
+      <w:lvlJc w:val="left"/>
+      <w:pPr>
+        <w:ind w:left="1440" w:hanging="360"/>
+      </w:pPr>
+      <w:rPr>
+        <w:rFonts w:ascii="Courier New" w:hAnsi="Courier New" w:cs="Courier New" w:hint="default"/>
+      </w:rPr>
+    </w:lvl>
+    <w:lvl w:ilvl="2" w:tplc="04090005" w:tentative="1">
+      <w:start w:val="1"/>
+      <w:numFmt w:val="bullet"/>
+      <w:lvlText w:val=""/>
+      <w:lvlJc w:val="left"/>
+      <w:pPr>
+        <w:ind w:left="2160" w:hanging="360"/>
+      </w:pPr>
+      <w:rPr>
+        <w:rFonts w:ascii="Wingdings" w:hAnsi="Wingdings" w:hint="default"/>
+      </w:rPr>
+    </w:lvl>
+    <w:lvl w:ilvl="3" w:tplc="04090001" w:tentative="1">
+      <w:start w:val="1"/>
+      <w:numFmt w:val="bullet"/>
+      <w:lvlText w:val=""/>
+      <w:lvlJc w:val="left"/>
+      <w:pPr>
+        <w:ind w:left="2880" w:hanging="360"/>
+      </w:pPr>
+      <w:rPr>
+        <w:rFonts w:ascii="Symbol" w:hAnsi="Symbol" w:hint="default"/>
+      </w:rPr>
+    </w:lvl>
+    <w:lvl w:ilvl="4" w:tplc="04090003" w:tentative="1">
+      <w:start w:val="1"/>
+      <w:numFmt w:val="bullet"/>
+      <w:lvlText w:val="o"/>
+      <w:lvlJc w:val="left"/>
+      <w:pPr>
+        <w:ind w:left="3600" w:hanging="360"/>
+      </w:pPr>
+      <w:rPr>
+        <w:rFonts w:ascii="Courier New" w:hAnsi="Courier New" w:cs="Courier New" w:hint="default"/>
+      </w:rPr>
+    </w:lvl>
+    <w:lvl w:ilvl="5" w:tplc="04090005" w:tentative="1">
+      <w:start w:val="1"/>
+      <w:numFmt w:val="bullet"/>
+      <w:lvlText w:val=""/>
+      <w:lvlJc w:val="left"/>
+      <w:pPr>
+        <w:ind w:left="4320" w:hanging="360"/>
+      </w:pPr>
+      <w:rPr>
+        <w:rFonts w:ascii="Wingdings" w:hAnsi="Wingdings" w:hint="default"/>
+      </w:rPr>
+    </w:lvl>
+    <w:lvl w:ilvl="6" w:tplc="04090001" w:tentative="1">
+      <w:start w:val="1"/>
+      <w:numFmt w:val="bullet"/>
+      <w:lvlText w:val=""/>
+      <w:lvlJc w:val="left"/>
+      <w:pPr>
+        <w:ind w:left="5040" w:hanging="360"/>
+      </w:pPr>
+      <w:rPr>
+        <w:rFonts w:ascii="Symbol" w:hAnsi="Symbol" w:hint="default"/>
+      </w:rPr>
+    </w:lvl>
+    <w:lvl w:ilvl="7" w:tplc="04090003" w:tentative="1">
+      <w:start w:val="1"/>
+      <w:numFmt w:val="bullet"/>
+      <w:lvlText w:val="o"/>
+      <w:lvlJc w:val="left"/>
+      <w:pPr>
+        <w:ind w:left="5760" w:hanging="360"/>
+      </w:pPr>
+      <w:rPr>
+        <w:rFonts w:ascii="Courier New" w:hAnsi="Courier New" w:cs="Courier New" w:hint="default"/>
+      </w:rPr>
+    </w:lvl>
+    <w:lvl w:ilvl="8" w:tplc="04090005" w:tentative="1">
+      <w:start w:val="1"/>
+      <w:numFmt w:val="bullet"/>
+      <w:lvlText w:val=""/>
+      <w:lvlJc w:val="left"/>
+      <w:pPr>
+        <w:ind w:left="6480" w:hanging="360"/>
+      </w:pPr>
+      <w:rPr>
+        <w:rFonts w:ascii="Wingdings" w:hAnsi="Wingdings" w:hint="default"/>
+      </w:rPr>
+    </w:lvl>
+  </w:abstractNum>
+  <w:abstractNum w:abstractNumId="5" w15:restartNumberingAfterBreak="0">
+    <w:nsid w:val="30C35CD3"/>
+    <w:multiLevelType w:val="hybridMultilevel"/>
+    <w:tmpl w:val="4CFCD912"/>
+    <w:lvl w:ilvl="0" w:tplc="04090001">
+      <w:start w:val="1"/>
+      <w:numFmt w:val="bullet"/>
+      <w:lvlText w:val=""/>
+      <w:lvlJc w:val="left"/>
+      <w:pPr>
+        <w:ind w:left="720" w:hanging="360"/>
+      </w:pPr>
+      <w:rPr>
+        <w:rFonts w:ascii="Symbol" w:hAnsi="Symbol" w:hint="default"/>
+      </w:rPr>
+    </w:lvl>
+    <w:lvl w:ilvl="1" w:tplc="04090003" w:tentative="1">
+      <w:start w:val="1"/>
+      <w:numFmt w:val="bullet"/>
+      <w:lvlText w:val="o"/>
+      <w:lvlJc w:val="left"/>
+      <w:pPr>
+        <w:ind w:left="1440" w:hanging="360"/>
+      </w:pPr>
+      <w:rPr>
+        <w:rFonts w:ascii="Courier New" w:hAnsi="Courier New" w:cs="Courier New" w:hint="default"/>
+      </w:rPr>
+    </w:lvl>
+    <w:lvl w:ilvl="2" w:tplc="04090005" w:tentative="1">
+      <w:start w:val="1"/>
+      <w:numFmt w:val="bullet"/>
+      <w:lvlText w:val=""/>
+      <w:lvlJc w:val="left"/>
+      <w:pPr>
+        <w:ind w:left="2160" w:hanging="360"/>
+      </w:pPr>
+      <w:rPr>
+        <w:rFonts w:ascii="Wingdings" w:hAnsi="Wingdings" w:hint="default"/>
+      </w:rPr>
+    </w:lvl>
+    <w:lvl w:ilvl="3" w:tplc="04090001" w:tentative="1">
+      <w:start w:val="1"/>
+      <w:numFmt w:val="bullet"/>
+      <w:lvlText w:val=""/>
+      <w:lvlJc w:val="left"/>
+      <w:pPr>
+        <w:ind w:left="2880" w:hanging="360"/>
+      </w:pPr>
+      <w:rPr>
+        <w:rFonts w:ascii="Symbol" w:hAnsi="Symbol" w:hint="default"/>
+      </w:rPr>
+    </w:lvl>
+    <w:lvl w:ilvl="4" w:tplc="04090003" w:tentative="1">
+      <w:start w:val="1"/>
+      <w:numFmt w:val="bullet"/>
+      <w:lvlText w:val="o"/>
+      <w:lvlJc w:val="left"/>
+      <w:pPr>
+        <w:ind w:left="3600" w:hanging="360"/>
+      </w:pPr>
+      <w:rPr>
+        <w:rFonts w:ascii="Courier New" w:hAnsi="Courier New" w:cs="Courier New" w:hint="default"/>
+      </w:rPr>
+    </w:lvl>
+    <w:lvl w:ilvl="5" w:tplc="04090005" w:tentative="1">
+      <w:start w:val="1"/>
+      <w:numFmt w:val="bullet"/>
+      <w:lvlText w:val=""/>
+      <w:lvlJc w:val="left"/>
+      <w:pPr>
+        <w:ind w:left="4320" w:hanging="360"/>
+      </w:pPr>
+      <w:rPr>
+        <w:rFonts w:ascii="Wingdings" w:hAnsi="Wingdings" w:hint="default"/>
+      </w:rPr>
+    </w:lvl>
+    <w:lvl w:ilvl="6" w:tplc="04090001" w:tentative="1">
+      <w:start w:val="1"/>
+      <w:numFmt w:val="bullet"/>
+      <w:lvlText w:val=""/>
+      <w:lvlJc w:val="left"/>
+      <w:pPr>
+        <w:ind w:left="5040" w:hanging="360"/>
+      </w:pPr>
+      <w:rPr>
+        <w:rFonts w:ascii="Symbol" w:hAnsi="Symbol" w:hint="default"/>
+      </w:rPr>
+    </w:lvl>
+    <w:lvl w:ilvl="7" w:tplc="04090003" w:tentative="1">
+      <w:start w:val="1"/>
+      <w:numFmt w:val="bullet"/>
+      <w:lvlText w:val="o"/>
+      <w:lvlJc w:val="left"/>
+      <w:pPr>
+        <w:ind w:left="5760" w:hanging="360"/>
+      </w:pPr>
+      <w:rPr>
+        <w:rFonts w:ascii="Courier New" w:hAnsi="Courier New" w:cs="Courier New" w:hint="default"/>
+      </w:rPr>
+    </w:lvl>
+    <w:lvl w:ilvl="8" w:tplc="04090005" w:tentative="1">
+      <w:start w:val="1"/>
+      <w:numFmt w:val="bullet"/>
+      <w:lvlText w:val=""/>
+      <w:lvlJc w:val="left"/>
+      <w:pPr>
+        <w:ind w:left="6480" w:hanging="360"/>
+      </w:pPr>
+      <w:rPr>
+        <w:rFonts w:ascii="Wingdings" w:hAnsi="Wingdings" w:hint="default"/>
+      </w:rPr>
+    </w:lvl>
+  </w:abstractNum>
+  <w:abstractNum w:abstractNumId="6" w15:restartNumberingAfterBreak="0">
+    <w:nsid w:val="46584F02"/>
+    <w:multiLevelType w:val="hybridMultilevel"/>
+    <w:tmpl w:val="8ABE1956"/>
+    <w:lvl w:ilvl="0" w:tplc="04090001">
+      <w:start w:val="1"/>
+      <w:numFmt w:val="bullet"/>
+      <w:lvlText w:val=""/>
+      <w:lvlJc w:val="left"/>
+      <w:pPr>
+        <w:ind w:left="720" w:hanging="360"/>
+      </w:pPr>
+      <w:rPr>
+        <w:rFonts w:ascii="Symbol" w:hAnsi="Symbol" w:hint="default"/>
+      </w:rPr>
+    </w:lvl>
+    <w:lvl w:ilvl="1" w:tplc="04090003" w:tentative="1">
+      <w:start w:val="1"/>
+      <w:numFmt w:val="bullet"/>
+      <w:lvlText w:val="o"/>
+      <w:lvlJc w:val="left"/>
+      <w:pPr>
+        <w:ind w:left="1440" w:hanging="360"/>
+      </w:pPr>
+      <w:rPr>
+        <w:rFonts w:ascii="Courier New" w:hAnsi="Courier New" w:cs="Courier New" w:hint="default"/>
+      </w:rPr>
+    </w:lvl>
+    <w:lvl w:ilvl="2" w:tplc="04090005" w:tentative="1">
+      <w:start w:val="1"/>
+      <w:numFmt w:val="bullet"/>
+      <w:lvlText w:val=""/>
+      <w:lvlJc w:val="left"/>
+      <w:pPr>
+        <w:ind w:left="2160" w:hanging="360"/>
+      </w:pPr>
+      <w:rPr>
+        <w:rFonts w:ascii="Wingdings" w:hAnsi="Wingdings" w:hint="default"/>
+      </w:rPr>
+    </w:lvl>
+    <w:lvl w:ilvl="3" w:tplc="04090001" w:tentative="1">
+      <w:start w:val="1"/>
+      <w:numFmt w:val="bullet"/>
+      <w:lvlText w:val=""/>
+      <w:lvlJc w:val="left"/>
+      <w:pPr>
+        <w:ind w:left="2880" w:hanging="360"/>
+      </w:pPr>
+      <w:rPr>
+        <w:rFonts w:ascii="Symbol" w:hAnsi="Symbol" w:hint="default"/>
+      </w:rPr>
+    </w:lvl>
+    <w:lvl w:ilvl="4" w:tplc="04090003" w:tentative="1">
+      <w:start w:val="1"/>
+      <w:numFmt w:val="bullet"/>
+      <w:lvlText w:val="o"/>
+      <w:lvlJc w:val="left"/>
+      <w:pPr>
+        <w:ind w:left="3600" w:hanging="360"/>
+      </w:pPr>
+      <w:rPr>
+        <w:rFonts w:ascii="Courier New" w:hAnsi="Courier New" w:cs="Courier New" w:hint="default"/>
+      </w:rPr>
+    </w:lvl>
+    <w:lvl w:ilvl="5" w:tplc="04090005" w:tentative="1">
+      <w:start w:val="1"/>
+      <w:numFmt w:val="bullet"/>
+      <w:lvlText w:val=""/>
+      <w:lvlJc w:val="left"/>
+      <w:pPr>
+        <w:ind w:left="4320" w:hanging="360"/>
+      </w:pPr>
+      <w:rPr>
+        <w:rFonts w:ascii="Wingdings" w:hAnsi="Wingdings" w:hint="default"/>
+      </w:rPr>
+    </w:lvl>
+    <w:lvl w:ilvl="6" w:tplc="04090001" w:tentative="1">
+      <w:start w:val="1"/>
+      <w:numFmt w:val="bullet"/>
+      <w:lvlText w:val=""/>
+      <w:lvlJc w:val="left"/>
+      <w:pPr>
+        <w:ind w:left="5040" w:hanging="360"/>
+      </w:pPr>
+      <w:rPr>
+        <w:rFonts w:ascii="Symbol" w:hAnsi="Symbol" w:hint="default"/>
+      </w:rPr>
+    </w:lvl>
+    <w:lvl w:ilvl="7" w:tplc="04090003" w:tentative="1">
+      <w:start w:val="1"/>
+      <w:numFmt w:val="bullet"/>
+      <w:lvlText w:val="o"/>
+      <w:lvlJc w:val="left"/>
+      <w:pPr>
+        <w:ind w:left="5760" w:hanging="360"/>
+      </w:pPr>
+      <w:rPr>
+        <w:rFonts w:ascii="Courier New" w:hAnsi="Courier New" w:cs="Courier New" w:hint="default"/>
+      </w:rPr>
+    </w:lvl>
+    <w:lvl w:ilvl="8" w:tplc="04090005" w:tentative="1">
+      <w:start w:val="1"/>
+      <w:numFmt w:val="bullet"/>
+      <w:lvlText w:val=""/>
+      <w:lvlJc w:val="left"/>
+      <w:pPr>
+        <w:ind w:left="6480" w:hanging="360"/>
+      </w:pPr>
+      <w:rPr>
+        <w:rFonts w:ascii="Wingdings" w:hAnsi="Wingdings" w:hint="default"/>
+      </w:rPr>
+    </w:lvl>
+  </w:abstractNum>
+  <w:abstractNum w:abstractNumId="7" w15:restartNumberingAfterBreak="0">
+    <w:nsid w:val="50B56B9F"/>
+    <w:multiLevelType w:val="hybridMultilevel"/>
+    <w:tmpl w:val="325C70FA"/>
+    <w:lvl w:ilvl="0" w:tplc="04090001">
+      <w:start w:val="1"/>
+      <w:numFmt w:val="bullet"/>
+      <w:lvlText w:val=""/>
+      <w:lvlJc w:val="left"/>
+      <w:pPr>
+        <w:ind w:left="720" w:hanging="360"/>
+      </w:pPr>
+      <w:rPr>
+        <w:rFonts w:ascii="Symbol" w:hAnsi="Symbol" w:hint="default"/>
+      </w:rPr>
+    </w:lvl>
+    <w:lvl w:ilvl="1" w:tplc="04090003" w:tentative="1">
+      <w:start w:val="1"/>
+      <w:numFmt w:val="bullet"/>
+      <w:lvlText w:val="o"/>
+      <w:lvlJc w:val="left"/>
+      <w:pPr>
+        <w:ind w:left="1440" w:hanging="360"/>
+      </w:pPr>
+      <w:rPr>
+        <w:rFonts w:ascii="Courier New" w:hAnsi="Courier New" w:cs="Courier New" w:hint="default"/>
+      </w:rPr>
+    </w:lvl>
+    <w:lvl w:ilvl="2" w:tplc="04090005" w:tentative="1">
+      <w:start w:val="1"/>
+      <w:numFmt w:val="bullet"/>
+      <w:lvlText w:val=""/>
+      <w:lvlJc w:val="left"/>
+      <w:pPr>
+        <w:ind w:left="2160" w:hanging="360"/>
+      </w:pPr>
+      <w:rPr>
+        <w:rFonts w:ascii="Wingdings" w:hAnsi="Wingdings" w:hint="default"/>
+      </w:rPr>
+    </w:lvl>
+    <w:lvl w:ilvl="3" w:tplc="04090001" w:tentative="1">
+      <w:start w:val="1"/>
+      <w:numFmt w:val="bullet"/>
+      <w:lvlText w:val=""/>
+      <w:lvlJc w:val="left"/>
+      <w:pPr>
+        <w:ind w:left="2880" w:hanging="360"/>
+      </w:pPr>
+      <w:rPr>
+        <w:rFonts w:ascii="Symbol" w:hAnsi="Symbol" w:hint="default"/>
+      </w:rPr>
+    </w:lvl>
+    <w:lvl w:ilvl="4" w:tplc="04090003" w:tentative="1">
+      <w:start w:val="1"/>
+      <w:numFmt w:val="bullet"/>
+      <w:lvlText w:val="o"/>
+      <w:lvlJc w:val="left"/>
+      <w:pPr>
+        <w:ind w:left="3600" w:hanging="360"/>
+      </w:pPr>
+      <w:rPr>
+        <w:rFonts w:ascii="Courier New" w:hAnsi="Courier New" w:cs="Courier New" w:hint="default"/>
+      </w:rPr>
+    </w:lvl>
+    <w:lvl w:ilvl="5" w:tplc="04090005" w:tentative="1">
+      <w:start w:val="1"/>
+      <w:numFmt w:val="bullet"/>
+      <w:lvlText w:val=""/>
+      <w:lvlJc w:val="left"/>
+      <w:pPr>
+        <w:ind w:left="4320" w:hanging="360"/>
+      </w:pPr>
+      <w:rPr>
+        <w:rFonts w:ascii="Wingdings" w:hAnsi="Wingdings" w:hint="default"/>
+      </w:rPr>
+    </w:lvl>
+    <w:lvl w:ilvl="6" w:tplc="04090001" w:tentative="1">
+      <w:start w:val="1"/>
+      <w:numFmt w:val="bullet"/>
+      <w:lvlText w:val=""/>
+      <w:lvlJc w:val="left"/>
+      <w:pPr>
+        <w:ind w:left="5040" w:hanging="360"/>
+      </w:pPr>
+      <w:rPr>
+        <w:rFonts w:ascii="Symbol" w:hAnsi="Symbol" w:hint="default"/>
+      </w:rPr>
+    </w:lvl>
+    <w:lvl w:ilvl="7" w:tplc="04090003" w:tentative="1">
+      <w:start w:val="1"/>
+      <w:numFmt w:val="bullet"/>
+      <w:lvlText w:val="o"/>
+      <w:lvlJc w:val="left"/>
+      <w:pPr>
+        <w:ind w:left="5760" w:hanging="360"/>
+      </w:pPr>
+      <w:rPr>
+        <w:rFonts w:ascii="Courier New" w:hAnsi="Courier New" w:cs="Courier New" w:hint="default"/>
+      </w:rPr>
+    </w:lvl>
+    <w:lvl w:ilvl="8" w:tplc="04090005" w:tentative="1">
+      <w:start w:val="1"/>
+      <w:numFmt w:val="bullet"/>
+      <w:lvlText w:val=""/>
+      <w:lvlJc w:val="left"/>
+      <w:pPr>
+        <w:ind w:left="6480" w:hanging="360"/>
+      </w:pPr>
+      <w:rPr>
+        <w:rFonts w:ascii="Wingdings" w:hAnsi="Wingdings" w:hint="default"/>
+      </w:rPr>
+    </w:lvl>
+  </w:abstractNum>
+  <w:abstractNum w:abstractNumId="8" w15:restartNumberingAfterBreak="0">
+    <w:nsid w:val="571A3AE6"/>
+    <w:multiLevelType w:val="hybridMultilevel"/>
+    <w:tmpl w:val="673ABB2A"/>
+    <w:lvl w:ilvl="0" w:tplc="04090001">
+      <w:start w:val="1"/>
+      <w:numFmt w:val="bullet"/>
+      <w:lvlText w:val=""/>
+      <w:lvlJc w:val="left"/>
+      <w:pPr>
+        <w:ind w:left="720" w:hanging="360"/>
+      </w:pPr>
+      <w:rPr>
+        <w:rFonts w:ascii="Symbol" w:hAnsi="Symbol" w:hint="default"/>
+      </w:rPr>
+    </w:lvl>
+    <w:lvl w:ilvl="1" w:tplc="04090003" w:tentative="1">
+      <w:start w:val="1"/>
+      <w:numFmt w:val="bullet"/>
+      <w:lvlText w:val="o"/>
+      <w:lvlJc w:val="left"/>
+      <w:pPr>
+        <w:ind w:left="1440" w:hanging="360"/>
+      </w:pPr>
+      <w:rPr>
+        <w:rFonts w:ascii="Courier New" w:hAnsi="Courier New" w:cs="Courier New" w:hint="default"/>
+      </w:rPr>
+    </w:lvl>
+    <w:lvl w:ilvl="2" w:tplc="04090005" w:tentative="1">
+      <w:start w:val="1"/>
+      <w:numFmt w:val="bullet"/>
+      <w:lvlText w:val=""/>
+      <w:lvlJc w:val="left"/>
+      <w:pPr>
+        <w:ind w:left="2160" w:hanging="360"/>
+      </w:pPr>
+      <w:rPr>
+        <w:rFonts w:ascii="Wingdings" w:hAnsi="Wingdings" w:hint="default"/>
+      </w:rPr>
+    </w:lvl>
+    <w:lvl w:ilvl="3" w:tplc="04090001" w:tentative="1">
+      <w:start w:val="1"/>
+      <w:numFmt w:val="bullet"/>
+      <w:lvlText w:val=""/>
+      <w:lvlJc w:val="left"/>
+      <w:pPr>
+        <w:ind w:left="2880" w:hanging="360"/>
+      </w:pPr>
+      <w:rPr>
+        <w:rFonts w:ascii="Symbol" w:hAnsi="Symbol" w:hint="default"/>
+      </w:rPr>
+    </w:lvl>
+    <w:lvl w:ilvl="4" w:tplc="04090003" w:tentative="1">
+      <w:start w:val="1"/>
+      <w:numFmt w:val="bullet"/>
+      <w:lvlText w:val="o"/>
+      <w:lvlJc w:val="left"/>
+      <w:pPr>
+        <w:ind w:left="3600" w:hanging="360"/>
+      </w:pPr>
+      <w:rPr>
+        <w:rFonts w:ascii="Courier New" w:hAnsi="Courier New" w:cs="Courier New" w:hint="default"/>
+      </w:rPr>
+    </w:lvl>
+    <w:lvl w:ilvl="5" w:tplc="04090005" w:tentative="1">
+      <w:start w:val="1"/>
+      <w:numFmt w:val="bullet"/>
+      <w:lvlText w:val=""/>
+      <w:lvlJc w:val="left"/>
+      <w:pPr>
+        <w:ind w:left="4320" w:hanging="360"/>
+      </w:pPr>
+      <w:rPr>
+        <w:rFonts w:ascii="Wingdings" w:hAnsi="Wingdings" w:hint="default"/>
+      </w:rPr>
+    </w:lvl>
+    <w:lvl w:ilvl="6" w:tplc="04090001" w:tentative="1">
+      <w:start w:val="1"/>
+      <w:numFmt w:val="bullet"/>
+      <w:lvlText w:val=""/>
+      <w:lvlJc w:val="left"/>
+      <w:pPr>
+        <w:ind w:left="5040" w:hanging="360"/>
+      </w:pPr>
+      <w:rPr>
+        <w:rFonts w:ascii="Symbol" w:hAnsi="Symbol" w:hint="default"/>
+      </w:rPr>
+    </w:lvl>
+    <w:lvl w:ilvl="7" w:tplc="04090003" w:tentative="1">
+      <w:start w:val="1"/>
+      <w:numFmt w:val="bullet"/>
+      <w:lvlText w:val="o"/>
+      <w:lvlJc w:val="left"/>
+      <w:pPr>
+        <w:ind w:left="5760" w:hanging="360"/>
+      </w:pPr>
+      <w:rPr>
+        <w:rFonts w:ascii="Courier New" w:hAnsi="Courier New" w:cs="Courier New" w:hint="default"/>
+      </w:rPr>
+    </w:lvl>
+    <w:lvl w:ilvl="8" w:tplc="04090005" w:tentative="1">
+      <w:start w:val="1"/>
+      <w:numFmt w:val="bullet"/>
+      <w:lvlText w:val=""/>
+      <w:lvlJc w:val="left"/>
+      <w:pPr>
+        <w:ind w:left="6480" w:hanging="360"/>
+      </w:pPr>
+      <w:rPr>
+        <w:rFonts w:ascii="Wingdings" w:hAnsi="Wingdings" w:hint="default"/>
+      </w:rPr>
+    </w:lvl>
+  </w:abstractNum>
+  <w:abstractNum w:abstractNumId="9" w15:restartNumberingAfterBreak="0">
+    <w:nsid w:val="7E7A6391"/>
+    <w:multiLevelType w:val="hybridMultilevel"/>
+    <w:tmpl w:val="AF7CB4B6"/>
+    <w:lvl w:ilvl="0" w:tplc="04090001">
+      <w:start w:val="1"/>
+      <w:numFmt w:val="bullet"/>
+      <w:lvlText w:val=""/>
+      <w:lvlJc w:val="left"/>
+      <w:pPr>
+        <w:ind w:left="720" w:hanging="360"/>
+      </w:pPr>
+      <w:rPr>
+        <w:rFonts w:ascii="Symbol" w:hAnsi="Symbol" w:hint="default"/>
+      </w:rPr>
+    </w:lvl>
+    <w:lvl w:ilvl="1" w:tplc="04090003" w:tentative="1">
+      <w:start w:val="1"/>
+      <w:numFmt w:val="bullet"/>
+      <w:lvlText w:val="o"/>
+      <w:lvlJc w:val="left"/>
+      <w:pPr>
+        <w:ind w:left="1440" w:hanging="360"/>
+      </w:pPr>
+      <w:rPr>
+        <w:rFonts w:ascii="Courier New" w:hAnsi="Courier New" w:cs="Courier New" w:hint="default"/>
+      </w:rPr>
+    </w:lvl>
+    <w:lvl w:ilvl="2" w:tplc="04090005" w:tentative="1">
+      <w:start w:val="1"/>
+      <w:numFmt w:val="bullet"/>
+      <w:lvlText w:val=""/>
+      <w:lvlJc w:val="left"/>
+      <w:pPr>
+        <w:ind w:left="2160" w:hanging="360"/>
+      </w:pPr>
+      <w:rPr>
+        <w:rFonts w:ascii="Wingdings" w:hAnsi="Wingdings" w:hint="default"/>
+      </w:rPr>
+    </w:lvl>
+    <w:lvl w:ilvl="3" w:tplc="04090001" w:tentative="1">
+      <w:start w:val="1"/>
+      <w:numFmt w:val="bullet"/>
+      <w:lvlText w:val=""/>
+      <w:lvlJc w:val="left"/>
+      <w:pPr>
+        <w:ind w:left="2880" w:hanging="360"/>
+      </w:pPr>
+      <w:rPr>
+        <w:rFonts w:ascii="Symbol" w:hAnsi="Symbol" w:hint="default"/>
+      </w:rPr>
+    </w:lvl>
+    <w:lvl w:ilvl="4" w:tplc="04090003" w:tentative="1">
+      <w:start w:val="1"/>
+      <w:numFmt w:val="bullet"/>
+      <w:lvlText w:val="o"/>
+      <w:lvlJc w:val="left"/>
+      <w:pPr>
+        <w:ind w:left="3600" w:hanging="360"/>
+      </w:pPr>
+      <w:rPr>
+        <w:rFonts w:ascii="Courier New" w:hAnsi="Courier New" w:cs="Courier New" w:hint="default"/>
+      </w:rPr>
+    </w:lvl>
+    <w:lvl w:ilvl="5" w:tplc="04090005" w:tentative="1">
+      <w:start w:val="1"/>
+      <w:numFmt w:val="bullet"/>
+      <w:lvlText w:val=""/>
+      <w:lvlJc w:val="left"/>
+      <w:pPr>
+        <w:ind w:left="4320" w:hanging="360"/>
+      </w:pPr>
+      <w:rPr>
+        <w:rFonts w:ascii="Wingdings" w:hAnsi="Wingdings" w:hint="default"/>
+      </w:rPr>
+    </w:lvl>
+    <w:lvl w:ilvl="6" w:tplc="04090001" w:tentative="1">
+      <w:start w:val="1"/>
+      <w:numFmt w:val="bullet"/>
+      <w:lvlText w:val=""/>
+      <w:lvlJc w:val="left"/>
+      <w:pPr>
+        <w:ind w:left="5040" w:hanging="360"/>
+      </w:pPr>
+      <w:rPr>
+        <w:rFonts w:ascii="Symbol" w:hAnsi="Symbol" w:hint="default"/>
+      </w:rPr>
+    </w:lvl>
+    <w:lvl w:ilvl="7" w:tplc="04090003" w:tentative="1">
+      <w:start w:val="1"/>
+      <w:numFmt w:val="bullet"/>
+      <w:lvlText w:val="o"/>
+      <w:lvlJc w:val="left"/>
+      <w:pPr>
+        <w:ind w:left="5760" w:hanging="360"/>
+      </w:pPr>
+      <w:rPr>
+        <w:rFonts w:ascii="Courier New" w:hAnsi="Courier New" w:cs="Courier New" w:hint="default"/>
+      </w:rPr>
+    </w:lvl>
+    <w:lvl w:ilvl="8" w:tplc="04090005" w:tentative="1">
+      <w:start w:val="1"/>
+      <w:numFmt w:val="bullet"/>
+      <w:lvlText w:val=""/>
+      <w:lvlJc w:val="left"/>
+      <w:pPr>
+        <w:ind w:left="6480" w:hanging="360"/>
+      </w:pPr>
+      <w:rPr>
+        <w:rFonts w:ascii="Wingdings" w:hAnsi="Wingdings" w:hint="default"/>
+      </w:rPr>
+    </w:lvl>
+  </w:abstractNum>
+  <w:num w:numId="1">
+    <w:abstractNumId w:val="2"/>
+  </w:num>
+  <w:num w:numId="2">
+    <w:abstractNumId w:val="3"/>
+  </w:num>
+  <w:num w:numId="3">
+    <w:abstractNumId w:val="1"/>
+  </w:num>
+  <w:num w:numId="4">
+    <w:abstractNumId w:val="8"/>
+  </w:num>
+  <w:num w:numId="5">
+    <w:abstractNumId w:val="9"/>
+  </w:num>
+  <w:num w:numId="6">
+    <w:abstractNumId w:val="5"/>
+  </w:num>
+  <w:num w:numId="7">
+    <w:abstractNumId w:val="6"/>
+  </w:num>
+  <w:num w:numId="8">
+    <w:abstractNumId w:val="0"/>
+  </w:num>
+  <w:num w:numId="9">
+    <w:abstractNumId w:val="7"/>
+  </w:num>
+  <w:num w:numId="10">
+    <w:abstractNumId w:val="4"/>
+  </w:num>
+</w:numbering>
 </file>
 
 <file path=word/styles.xml><?xml version="1.0" encoding="utf-8"?>
@@ -3177,6 +5506,40 @@
       <w:szCs w:val="26"/>
     </w:rPr>
   </w:style>
+  <w:style w:type="paragraph" w:styleId="ListParagraph">
+    <w:name w:val="List Paragraph"/>
+    <w:basedOn w:val="Normal"/>
+    <w:uiPriority w:val="34"/>
+    <w:qFormat/>
+    <w:rsid w:val="000A5858"/>
+    <w:pPr>
+      <w:ind w:left="720"/>
+      <w:contextualSpacing/>
+    </w:pPr>
+  </w:style>
+  <w:style w:type="character" w:styleId="Hyperlink">
+    <w:name w:val="Hyperlink"/>
+    <w:basedOn w:val="DefaultParagraphFont"/>
+    <w:uiPriority w:val="99"/>
+    <w:unhideWhenUsed/>
+    <w:rsid w:val="000A5858"/>
+    <w:rPr>
+      <w:color w:val="0563C1" w:themeColor="hyperlink"/>
+      <w:u w:val="single"/>
+    </w:rPr>
+  </w:style>
+  <w:style w:type="character" w:styleId="UnresolvedMention">
+    <w:name w:val="Unresolved Mention"/>
+    <w:basedOn w:val="DefaultParagraphFont"/>
+    <w:uiPriority w:val="99"/>
+    <w:semiHidden/>
+    <w:unhideWhenUsed/>
+    <w:rsid w:val="000A5858"/>
+    <w:rPr>
+      <w:color w:val="808080"/>
+      <w:shd w:val="clear" w:color="auto" w:fill="E6E6E6"/>
+    </w:rPr>
+  </w:style>
 </w:styles>
 </file>
 

</xml_diff>